<commit_message>
add ajuste em cv commit
</commit_message>
<xml_diff>
--- a/cv_2025.docx
+++ b/cv_2025.docx
@@ -652,39 +652,49 @@
       </w:pPr>
       <w:r>
         <w:rPr>
+          <w:b/>
+          <w:bCs/>
           <w:color w:val="000000"/>
           <w:sz w:val="20"/>
           <w:szCs w:val="20"/>
-          <w:lang w:val="pt-BR"/>
-        </w:rPr>
-        <w:t>Calculadora de investimento de valor futuro</w:t>
+        </w:rPr>
+        <w:t>Plataforma de Gestão Hospitalar</w:t>
       </w:r>
       <w:r>
         <w:rPr>
           <w:color w:val="000000"/>
           <w:sz w:val="20"/>
           <w:szCs w:val="20"/>
-          <w:lang w:val="pt-BR"/>
-        </w:rPr>
-        <w:t xml:space="preserve">, </w:t>
-      </w:r>
-      <w:r>
-        <w:rPr>
+        </w:rPr>
+        <w:t xml:space="preserve">, desenvolvida como </w:t>
+      </w:r>
+      <w:r>
+        <w:rPr>
+          <w:b/>
+          <w:bCs/>
           <w:color w:val="000000"/>
           <w:sz w:val="20"/>
           <w:szCs w:val="20"/>
-          <w:lang w:val="pt-BR"/>
-        </w:rPr>
-        <w:t>Aplicação Android "Oráculo", que exibe previsões do Baralho Cigano</w:t>
-      </w:r>
-      <w:r>
-        <w:rPr>
+        </w:rPr>
+        <w:t>P</w:t>
+      </w:r>
+      <w:r>
+        <w:rPr>
+          <w:b/>
+          <w:bCs/>
           <w:color w:val="000000"/>
           <w:sz w:val="20"/>
           <w:szCs w:val="20"/>
-          <w:lang w:val="pt-BR"/>
-        </w:rPr>
-        <w:t xml:space="preserve"> </w:t>
+        </w:rPr>
+        <w:t>rojeto integrador (PI) do Senac</w:t>
+      </w:r>
+      <w:r>
+        <w:rPr>
+          <w:color w:val="000000"/>
+          <w:sz w:val="20"/>
+          <w:szCs w:val="20"/>
+        </w:rPr>
+        <w:t>, inspirada em sistemas CRM, voltada para o gerenciamento de pacientes, médicos, exames e consultas.</w:t>
       </w:r>
     </w:p>
     <w:p>
@@ -718,7 +728,7 @@
           <w:sz w:val="20"/>
           <w:szCs w:val="20"/>
         </w:rPr>
-        <w:t>Plataforma de Gestão Hospitalar</w:t>
+        <w:t>Landing Page da Multi Frutti</w:t>
       </w:r>
       <w:r>
         <w:rPr>
@@ -726,7 +736,15 @@
           <w:sz w:val="20"/>
           <w:szCs w:val="20"/>
         </w:rPr>
-        <w:t xml:space="preserve">, desenvolvida como </w:t>
+        <w:t>, d</w:t>
+      </w:r>
+      <w:r>
+        <w:rPr>
+          <w:color w:val="000000"/>
+          <w:sz w:val="20"/>
+          <w:szCs w:val="20"/>
+        </w:rPr>
+        <w:t xml:space="preserve">esenvolvido como </w:t>
       </w:r>
       <w:r>
         <w:rPr>
@@ -736,25 +754,83 @@
           <w:sz w:val="20"/>
           <w:szCs w:val="20"/>
         </w:rPr>
-        <w:t>P</w:t>
-      </w:r>
-      <w:r>
+        <w:t>Projeto Integrador (PI) do Senac</w:t>
+      </w:r>
+      <w:r>
+        <w:rPr>
+          <w:color w:val="000000"/>
+          <w:sz w:val="20"/>
+          <w:szCs w:val="20"/>
+        </w:rPr>
+        <w:t xml:space="preserve">, este </w:t>
+      </w:r>
+      <w:r>
+        <w:rPr>
+          <w:color w:val="000000"/>
+          <w:sz w:val="20"/>
+          <w:szCs w:val="20"/>
+        </w:rPr>
+        <w:t xml:space="preserve">projeto </w:t>
+      </w:r>
+      <w:r>
+        <w:rPr>
+          <w:color w:val="000000"/>
+          <w:sz w:val="20"/>
+          <w:szCs w:val="20"/>
+        </w:rPr>
+        <w:t xml:space="preserve"> apresenta</w:t>
+      </w:r>
+      <w:r>
+        <w:rPr>
+          <w:color w:val="000000"/>
+          <w:sz w:val="20"/>
+          <w:szCs w:val="20"/>
+        </w:rPr>
+        <w:t xml:space="preserve"> </w:t>
+      </w:r>
+      <w:r>
+        <w:rPr>
+          <w:color w:val="000000"/>
+          <w:sz w:val="20"/>
+          <w:szCs w:val="20"/>
+        </w:rPr>
+        <w:t>uma solução</w:t>
+      </w:r>
+      <w:r>
+        <w:rPr>
+          <w:color w:val="000000"/>
+          <w:sz w:val="20"/>
+          <w:szCs w:val="20"/>
+        </w:rPr>
+        <w:t xml:space="preserve"> </w:t>
+      </w:r>
+      <w:r>
+        <w:rPr>
+          <w:color w:val="000000"/>
+          <w:sz w:val="20"/>
+          <w:szCs w:val="20"/>
+        </w:rPr>
+        <w:t>vibrante e estratégica para fortalecer a presença online da empresa no segmento hortifrúti.</w:t>
+      </w:r>
+    </w:p>
+    <w:p>
+      <w:pPr>
+        <w:jc w:val="both"/>
         <w:rPr>
           <w:b/>
           <w:bCs/>
-          <w:color w:val="000000"/>
-          <w:sz w:val="20"/>
-          <w:szCs w:val="20"/>
-        </w:rPr>
-        <w:t>rojeto integrador (PI) do Senac</w:t>
-      </w:r>
-      <w:r>
-        <w:rPr>
-          <w:color w:val="000000"/>
-          <w:sz w:val="20"/>
-          <w:szCs w:val="20"/>
-        </w:rPr>
-        <w:t>, inspirada em sistemas CRM, voltada para o gerenciamento de pacientes, médicos, exames e consultas.</w:t>
+          <w:sz w:val="20"/>
+          <w:szCs w:val="20"/>
+        </w:rPr>
+      </w:pPr>
+      <w:r>
+        <w:rPr>
+          <w:b/>
+          <w:bCs/>
+          <w:sz w:val="20"/>
+          <w:szCs w:val="20"/>
+        </w:rPr>
+        <w:t>Contribuí com alguns resultados para as empresas:</w:t>
       </w:r>
     </w:p>
     <w:p>
@@ -762,8 +838,146 @@
         <w:pStyle w:val="PargrafodaLista"/>
         <w:numPr>
           <w:ilvl w:val="0"/>
-          <w:numId w:val="28"/>
+          <w:numId w:val="29"/>
         </w:numPr>
+        <w:jc w:val="both"/>
+        <w:rPr>
+          <w:sz w:val="20"/>
+          <w:szCs w:val="20"/>
+        </w:rPr>
+      </w:pPr>
+      <w:r>
+        <w:rPr>
+          <w:sz w:val="20"/>
+          <w:szCs w:val="20"/>
+        </w:rPr>
+        <w:t xml:space="preserve">No </w:t>
+      </w:r>
+      <w:r>
+        <w:rPr>
+          <w:b/>
+          <w:bCs/>
+          <w:sz w:val="20"/>
+          <w:szCs w:val="20"/>
+        </w:rPr>
+        <w:t xml:space="preserve">Senac </w:t>
+      </w:r>
+      <w:r>
+        <w:rPr>
+          <w:b/>
+          <w:bCs/>
+          <w:sz w:val="20"/>
+          <w:szCs w:val="20"/>
+        </w:rPr>
+        <w:t>SP</w:t>
+      </w:r>
+      <w:r>
+        <w:rPr>
+          <w:sz w:val="20"/>
+          <w:szCs w:val="20"/>
+        </w:rPr>
+        <w:t xml:space="preserve"> </w:t>
+      </w:r>
+      <w:r>
+        <w:rPr>
+          <w:sz w:val="20"/>
+          <w:szCs w:val="20"/>
+        </w:rPr>
+        <w:t>ministrando aulas de Java com foco em Programação Orientada a Objetos (POO) e boas práticas. Adaptei conteúdos a diferentes níveis de conhecimento, acompanhei o progresso dos alunos e promovi um ambiente inclusivo e motivador de aprendizagem.</w:t>
+      </w:r>
+    </w:p>
+    <w:p>
+      <w:pPr>
+        <w:pStyle w:val="PargrafodaLista"/>
+        <w:numPr>
+          <w:ilvl w:val="0"/>
+          <w:numId w:val="29"/>
+        </w:numPr>
+        <w:jc w:val="both"/>
+        <w:rPr>
+          <w:sz w:val="20"/>
+          <w:szCs w:val="20"/>
+        </w:rPr>
+      </w:pPr>
+      <w:r>
+        <w:rPr>
+          <w:sz w:val="20"/>
+          <w:szCs w:val="20"/>
+        </w:rPr>
+        <w:t xml:space="preserve">Atuei como professor voluntário de Desenvolvimento Web, ministrando aulas e colaborando na </w:t>
+      </w:r>
+      <w:r>
+        <w:rPr>
+          <w:b/>
+          <w:bCs/>
+          <w:sz w:val="20"/>
+          <w:szCs w:val="20"/>
+        </w:rPr>
+        <w:t>gestão e adaptação de conteúdos didáticos</w:t>
+      </w:r>
+      <w:r>
+        <w:rPr>
+          <w:sz w:val="20"/>
+          <w:szCs w:val="20"/>
+        </w:rPr>
+        <w:t xml:space="preserve">, promovendo um ensino acessível e adequado aos </w:t>
+      </w:r>
+      <w:r>
+        <w:rPr>
+          <w:b/>
+          <w:bCs/>
+          <w:sz w:val="20"/>
+          <w:szCs w:val="20"/>
+        </w:rPr>
+        <w:t>objetivos pedagógicos e ao perfil das turmas</w:t>
+      </w:r>
+      <w:r>
+        <w:rPr>
+          <w:sz w:val="20"/>
+          <w:szCs w:val="20"/>
+        </w:rPr>
+        <w:t>.</w:t>
+      </w:r>
+    </w:p>
+    <w:p>
+      <w:pPr>
+        <w:pStyle w:val="PargrafodaLista"/>
+        <w:numPr>
+          <w:ilvl w:val="0"/>
+          <w:numId w:val="29"/>
+        </w:numPr>
+        <w:jc w:val="both"/>
+        <w:rPr>
+          <w:sz w:val="20"/>
+          <w:szCs w:val="20"/>
+        </w:rPr>
+      </w:pPr>
+      <w:r>
+        <w:rPr>
+          <w:sz w:val="20"/>
+          <w:szCs w:val="20"/>
+        </w:rPr>
+        <w:t xml:space="preserve">Na </w:t>
+      </w:r>
+      <w:r>
+        <w:rPr>
+          <w:b/>
+          <w:bCs/>
+          <w:sz w:val="20"/>
+          <w:szCs w:val="20"/>
+        </w:rPr>
+        <w:t>Japan Society</w:t>
+      </w:r>
+      <w:r>
+        <w:rPr>
+          <w:sz w:val="20"/>
+          <w:szCs w:val="20"/>
+        </w:rPr>
+        <w:t>, automatizei o atendimento via WhatsApp com integração de respostas automáticas e desenvolvi planilhas em Excel para gestão de dados e análise de indicadores de performance, otimizando o suporte ao cliente e a tomada de decisões.</w:t>
+      </w:r>
+    </w:p>
+    <w:p>
+      <w:pPr>
         <w:pBdr>
           <w:top w:val="nil"/>
           <w:left w:val="nil"/>
@@ -782,258 +996,52 @@
       </w:pPr>
       <w:r>
         <w:rPr>
-          <w:b/>
-          <w:bCs/>
           <w:color w:val="000000"/>
           <w:sz w:val="20"/>
           <w:szCs w:val="20"/>
-        </w:rPr>
-        <w:t>Landing Page da Multi Frutti</w:t>
-      </w:r>
+          <w:lang w:val="pt-BR"/>
+        </w:rPr>
+        <w:t>Sou apaixonado por tecnologia, inovação e gestão de projetos. Busco oportunidades nas áreas de Desenvolvimento Web, Front-</w:t>
+      </w:r>
+      <w:proofErr w:type="spellStart"/>
       <w:r>
         <w:rPr>
           <w:color w:val="000000"/>
           <w:sz w:val="20"/>
           <w:szCs w:val="20"/>
-        </w:rPr>
-        <w:t>, d</w:t>
-      </w:r>
+          <w:lang w:val="pt-BR"/>
+        </w:rPr>
+        <w:t>End</w:t>
+      </w:r>
+      <w:proofErr w:type="spellEnd"/>
       <w:r>
         <w:rPr>
           <w:color w:val="000000"/>
           <w:sz w:val="20"/>
           <w:szCs w:val="20"/>
-        </w:rPr>
-        <w:t xml:space="preserve">esenvolvido como </w:t>
-      </w:r>
-      <w:r>
-        <w:rPr>
-          <w:b/>
-          <w:bCs/>
+          <w:lang w:val="pt-BR"/>
+        </w:rPr>
+        <w:t xml:space="preserve"> </w:t>
+      </w:r>
+      <w:proofErr w:type="spellStart"/>
+      <w:r>
+        <w:rPr>
           <w:color w:val="000000"/>
           <w:sz w:val="20"/>
           <w:szCs w:val="20"/>
-        </w:rPr>
-        <w:t>Projeto Integrador (PI) do Senac</w:t>
-      </w:r>
+          <w:lang w:val="pt-BR"/>
+        </w:rPr>
+        <w:t>Development</w:t>
+      </w:r>
+      <w:proofErr w:type="spellEnd"/>
       <w:r>
         <w:rPr>
           <w:color w:val="000000"/>
           <w:sz w:val="20"/>
           <w:szCs w:val="20"/>
-        </w:rPr>
-        <w:t xml:space="preserve">, este </w:t>
-      </w:r>
-      <w:r>
-        <w:rPr>
-          <w:color w:val="000000"/>
-          <w:sz w:val="20"/>
-          <w:szCs w:val="20"/>
-        </w:rPr>
-        <w:t xml:space="preserve">projeto </w:t>
-      </w:r>
-      <w:r>
-        <w:rPr>
-          <w:color w:val="000000"/>
-          <w:sz w:val="20"/>
-          <w:szCs w:val="20"/>
-        </w:rPr>
-        <w:t xml:space="preserve"> apresenta</w:t>
-      </w:r>
-      <w:r>
-        <w:rPr>
-          <w:color w:val="000000"/>
-          <w:sz w:val="20"/>
-          <w:szCs w:val="20"/>
-        </w:rPr>
-        <w:t xml:space="preserve"> </w:t>
-      </w:r>
-      <w:r>
-        <w:rPr>
-          <w:color w:val="000000"/>
-          <w:sz w:val="20"/>
-          <w:szCs w:val="20"/>
-        </w:rPr>
-        <w:t>uma solução</w:t>
-      </w:r>
-      <w:r>
-        <w:rPr>
-          <w:color w:val="000000"/>
-          <w:sz w:val="20"/>
-          <w:szCs w:val="20"/>
-        </w:rPr>
-        <w:t xml:space="preserve"> </w:t>
-      </w:r>
-      <w:r>
-        <w:rPr>
-          <w:color w:val="000000"/>
-          <w:sz w:val="20"/>
-          <w:szCs w:val="20"/>
-        </w:rPr>
-        <w:t>vibrante e estratégica para fortalecer a presença online da empresa no segmento hortifrúti.</w:t>
-      </w:r>
-    </w:p>
-    <w:p>
-      <w:pPr>
-        <w:jc w:val="both"/>
-        <w:rPr>
-          <w:b/>
-          <w:bCs/>
-          <w:sz w:val="20"/>
-          <w:szCs w:val="20"/>
-        </w:rPr>
-      </w:pPr>
-      <w:r>
-        <w:rPr>
-          <w:b/>
-          <w:bCs/>
-          <w:sz w:val="20"/>
-          <w:szCs w:val="20"/>
-        </w:rPr>
-        <w:t>Contribuí com alguns resultados para as empresas:</w:t>
-      </w:r>
-    </w:p>
-    <w:p>
-      <w:pPr>
-        <w:pStyle w:val="PargrafodaLista"/>
-        <w:numPr>
-          <w:ilvl w:val="0"/>
-          <w:numId w:val="29"/>
-        </w:numPr>
-        <w:jc w:val="both"/>
-        <w:rPr>
-          <w:sz w:val="20"/>
-          <w:szCs w:val="20"/>
-        </w:rPr>
-      </w:pPr>
-      <w:r>
-        <w:rPr>
-          <w:sz w:val="20"/>
-          <w:szCs w:val="20"/>
-        </w:rPr>
-        <w:t xml:space="preserve">No </w:t>
-      </w:r>
-      <w:r>
-        <w:rPr>
-          <w:b/>
-          <w:bCs/>
-          <w:sz w:val="20"/>
-          <w:szCs w:val="20"/>
-        </w:rPr>
-        <w:t xml:space="preserve">Senac </w:t>
-      </w:r>
-      <w:r>
-        <w:rPr>
-          <w:b/>
-          <w:bCs/>
-          <w:sz w:val="20"/>
-          <w:szCs w:val="20"/>
-        </w:rPr>
-        <w:t>SP</w:t>
-      </w:r>
-      <w:r>
-        <w:rPr>
-          <w:sz w:val="20"/>
-          <w:szCs w:val="20"/>
-        </w:rPr>
-        <w:t xml:space="preserve"> </w:t>
-      </w:r>
-      <w:r>
-        <w:rPr>
-          <w:sz w:val="20"/>
-          <w:szCs w:val="20"/>
-        </w:rPr>
-        <w:t>ministrando aulas de Java com foco em Programação Orientada a Objetos (POO) e boas práticas. Adaptei conteúdos a diferentes níveis de conhecimento, acompanhei o progresso dos alunos e promovi um ambiente inclusivo e motivador de aprendizagem.</w:t>
-      </w:r>
-    </w:p>
-    <w:p>
-      <w:pPr>
-        <w:pStyle w:val="PargrafodaLista"/>
-        <w:numPr>
-          <w:ilvl w:val="0"/>
-          <w:numId w:val="29"/>
-        </w:numPr>
-        <w:jc w:val="both"/>
-        <w:rPr>
-          <w:sz w:val="20"/>
-          <w:szCs w:val="20"/>
-        </w:rPr>
-      </w:pPr>
-      <w:r>
-        <w:rPr>
-          <w:sz w:val="20"/>
-          <w:szCs w:val="20"/>
-        </w:rPr>
-        <w:t xml:space="preserve">Atuei como professor voluntário de Desenvolvimento Web, ministrando aulas e colaborando na </w:t>
-      </w:r>
-      <w:r>
-        <w:rPr>
-          <w:b/>
-          <w:bCs/>
-          <w:sz w:val="20"/>
-          <w:szCs w:val="20"/>
-        </w:rPr>
-        <w:t>gestão e adaptação de conteúdos didáticos</w:t>
-      </w:r>
-      <w:r>
-        <w:rPr>
-          <w:sz w:val="20"/>
-          <w:szCs w:val="20"/>
-        </w:rPr>
-        <w:t xml:space="preserve">, promovendo um ensino acessível e adequado aos </w:t>
-      </w:r>
-      <w:r>
-        <w:rPr>
-          <w:b/>
-          <w:bCs/>
-          <w:sz w:val="20"/>
-          <w:szCs w:val="20"/>
-        </w:rPr>
-        <w:t>objetivos pedagógicos e ao perfil das turmas</w:t>
-      </w:r>
-      <w:r>
-        <w:rPr>
-          <w:sz w:val="20"/>
-          <w:szCs w:val="20"/>
-        </w:rPr>
-        <w:t>.</w:t>
-      </w:r>
-    </w:p>
-    <w:p>
-      <w:pPr>
-        <w:pStyle w:val="PargrafodaLista"/>
-        <w:numPr>
-          <w:ilvl w:val="0"/>
-          <w:numId w:val="29"/>
-        </w:numPr>
-        <w:jc w:val="both"/>
-        <w:rPr>
-          <w:sz w:val="20"/>
-          <w:szCs w:val="20"/>
-        </w:rPr>
-      </w:pPr>
-      <w:r>
-        <w:rPr>
-          <w:sz w:val="20"/>
-          <w:szCs w:val="20"/>
-        </w:rPr>
-        <w:t xml:space="preserve">Na </w:t>
-      </w:r>
-      <w:r>
-        <w:rPr>
-          <w:b/>
-          <w:bCs/>
-          <w:sz w:val="20"/>
-          <w:szCs w:val="20"/>
-        </w:rPr>
-        <w:t>Japan Society</w:t>
-      </w:r>
-      <w:r>
-        <w:rPr>
-          <w:sz w:val="20"/>
-          <w:szCs w:val="20"/>
-        </w:rPr>
-        <w:t>, automatizei o atendimento via WhatsApp com integração de respostas automáticas e desenvolvi planilhas em Excel para gestão de dados e análise de indicadores de performance, otimizando o suporte ao cliente e a tomada de decisões.</w:t>
+          <w:lang w:val="pt-BR"/>
+        </w:rPr>
+        <w:t>, Gestão de Projetos (PMO) ou Recrutamento Tech, onde possa aplicar e aprimorar meus conhecimentos técnicos e estratégicos.</w:t>
       </w:r>
     </w:p>
     <w:p>
@@ -1054,55 +1062,6 @@
           <w:lang w:val="pt-BR"/>
         </w:rPr>
       </w:pPr>
-      <w:r>
-        <w:rPr>
-          <w:color w:val="000000"/>
-          <w:sz w:val="20"/>
-          <w:szCs w:val="20"/>
-          <w:lang w:val="pt-BR"/>
-        </w:rPr>
-        <w:t>Sou apaixonado por tecnologia, inovação e gestão de projetos. Busco oportunidades nas áreas de Desenvolvimento Web, Front-</w:t>
-      </w:r>
-      <w:proofErr w:type="spellStart"/>
-      <w:r>
-        <w:rPr>
-          <w:color w:val="000000"/>
-          <w:sz w:val="20"/>
-          <w:szCs w:val="20"/>
-          <w:lang w:val="pt-BR"/>
-        </w:rPr>
-        <w:t>End</w:t>
-      </w:r>
-      <w:proofErr w:type="spellEnd"/>
-      <w:r>
-        <w:rPr>
-          <w:color w:val="000000"/>
-          <w:sz w:val="20"/>
-          <w:szCs w:val="20"/>
-          <w:lang w:val="pt-BR"/>
-        </w:rPr>
-        <w:t xml:space="preserve"> </w:t>
-      </w:r>
-      <w:proofErr w:type="spellStart"/>
-      <w:r>
-        <w:rPr>
-          <w:color w:val="000000"/>
-          <w:sz w:val="20"/>
-          <w:szCs w:val="20"/>
-          <w:lang w:val="pt-BR"/>
-        </w:rPr>
-        <w:t>Development</w:t>
-      </w:r>
-      <w:proofErr w:type="spellEnd"/>
-      <w:r>
-        <w:rPr>
-          <w:color w:val="000000"/>
-          <w:sz w:val="20"/>
-          <w:szCs w:val="20"/>
-          <w:lang w:val="pt-BR"/>
-        </w:rPr>
-        <w:t>, Gestão de Projetos (PMO) ou Recrutamento Tech, onde possa aplicar e aprimorar meus conhecimentos técnicos e estratégicos.</w:t>
-      </w:r>
     </w:p>
     <w:p>
       <w:pPr>
@@ -1116,12 +1075,23 @@
         <w:ind w:right="23"/>
         <w:jc w:val="both"/>
         <w:rPr>
+          <w:b/>
+          <w:bCs/>
           <w:color w:val="000000"/>
           <w:sz w:val="20"/>
           <w:szCs w:val="20"/>
-          <w:lang w:val="pt-BR"/>
-        </w:rPr>
-      </w:pPr>
+        </w:rPr>
+      </w:pPr>
+      <w:r>
+        <w:rPr>
+          <w:b/>
+          <w:bCs/>
+          <w:color w:val="000000"/>
+          <w:sz w:val="20"/>
+          <w:szCs w:val="20"/>
+        </w:rPr>
+        <w:t>EXPERIÊNCIA PROFISSIONAL</w:t>
+      </w:r>
     </w:p>
     <w:p>
       <w:pPr>
@@ -1142,16 +1112,6 @@
           <w:szCs w:val="20"/>
         </w:rPr>
       </w:pPr>
-      <w:r>
-        <w:rPr>
-          <w:b/>
-          <w:bCs/>
-          <w:color w:val="000000"/>
-          <w:sz w:val="20"/>
-          <w:szCs w:val="20"/>
-        </w:rPr>
-        <w:t>EXPERIÊNCIA PROFISSIONAL</w:t>
-      </w:r>
     </w:p>
     <w:p>
       <w:pPr>
@@ -1172,6 +1132,259 @@
           <w:szCs w:val="20"/>
         </w:rPr>
       </w:pPr>
+      <w:r>
+        <w:rPr>
+          <w:b/>
+          <w:bCs/>
+          <w:color w:val="000000"/>
+          <w:sz w:val="20"/>
+          <w:szCs w:val="20"/>
+        </w:rPr>
+        <w:t>SENAC</w:t>
+      </w:r>
+      <w:r>
+        <w:rPr>
+          <w:b/>
+          <w:bCs/>
+          <w:color w:val="000000"/>
+          <w:sz w:val="20"/>
+          <w:szCs w:val="20"/>
+        </w:rPr>
+        <w:t xml:space="preserve"> LAPA TITO - SENAC SP </w:t>
+      </w:r>
+    </w:p>
+    <w:p>
+      <w:pPr>
+        <w:jc w:val="both"/>
+        <w:rPr>
+          <w:b/>
+          <w:bCs/>
+          <w:sz w:val="20"/>
+          <w:szCs w:val="20"/>
+        </w:rPr>
+      </w:pPr>
+      <w:r>
+        <w:rPr>
+          <w:b/>
+          <w:bCs/>
+          <w:sz w:val="20"/>
+          <w:szCs w:val="20"/>
+        </w:rPr>
+        <w:t>D</w:t>
+      </w:r>
+      <w:r>
+        <w:rPr>
+          <w:b/>
+          <w:bCs/>
+          <w:sz w:val="20"/>
+          <w:szCs w:val="20"/>
+        </w:rPr>
+        <w:t>ocente em Tecnologia</w:t>
+      </w:r>
+      <w:r>
+        <w:rPr>
+          <w:b/>
+          <w:bCs/>
+          <w:sz w:val="20"/>
+          <w:szCs w:val="20"/>
+        </w:rPr>
+        <w:t xml:space="preserve"> da Informação</w:t>
+      </w:r>
+      <w:r>
+        <w:rPr>
+          <w:b/>
+          <w:bCs/>
+          <w:sz w:val="20"/>
+          <w:szCs w:val="20"/>
+        </w:rPr>
+        <w:t xml:space="preserve"> - </w:t>
+      </w:r>
+      <w:r>
+        <w:rPr>
+          <w:b/>
+          <w:bCs/>
+          <w:sz w:val="20"/>
+          <w:szCs w:val="20"/>
+        </w:rPr>
+        <w:t xml:space="preserve">Temporário </w:t>
+      </w:r>
+      <w:r>
+        <w:rPr>
+          <w:b/>
+          <w:bCs/>
+          <w:sz w:val="20"/>
+          <w:szCs w:val="20"/>
+        </w:rPr>
+        <w:t>(0</w:t>
+      </w:r>
+      <w:r>
+        <w:rPr>
+          <w:b/>
+          <w:bCs/>
+          <w:sz w:val="20"/>
+          <w:szCs w:val="20"/>
+        </w:rPr>
+        <w:t>7</w:t>
+      </w:r>
+      <w:r>
+        <w:rPr>
+          <w:b/>
+          <w:bCs/>
+          <w:sz w:val="20"/>
+          <w:szCs w:val="20"/>
+        </w:rPr>
+        <w:t>/2025)</w:t>
+      </w:r>
+    </w:p>
+    <w:p>
+      <w:pPr>
+        <w:pStyle w:val="PargrafodaLista"/>
+        <w:numPr>
+          <w:ilvl w:val="0"/>
+          <w:numId w:val="30"/>
+        </w:numPr>
+        <w:jc w:val="both"/>
+        <w:rPr>
+          <w:sz w:val="20"/>
+          <w:szCs w:val="20"/>
+        </w:rPr>
+      </w:pPr>
+      <w:r>
+        <w:rPr>
+          <w:sz w:val="20"/>
+          <w:szCs w:val="20"/>
+        </w:rPr>
+        <w:t xml:space="preserve">Ministrei aulas teóricas e práticas de </w:t>
+      </w:r>
+      <w:r>
+        <w:rPr>
+          <w:b/>
+          <w:bCs/>
+          <w:sz w:val="20"/>
+          <w:szCs w:val="20"/>
+        </w:rPr>
+        <w:t>Java</w:t>
+      </w:r>
+      <w:r>
+        <w:rPr>
+          <w:sz w:val="20"/>
+          <w:szCs w:val="20"/>
+        </w:rPr>
+        <w:t xml:space="preserve">, com foco em </w:t>
+      </w:r>
+      <w:r>
+        <w:rPr>
+          <w:b/>
+          <w:bCs/>
+          <w:sz w:val="20"/>
+          <w:szCs w:val="20"/>
+        </w:rPr>
+        <w:t>Programação Orientada a Objetos (POO)</w:t>
+      </w:r>
+      <w:r>
+        <w:rPr>
+          <w:sz w:val="20"/>
+          <w:szCs w:val="20"/>
+        </w:rPr>
+        <w:t xml:space="preserve"> e aplicação de </w:t>
+      </w:r>
+      <w:r>
+        <w:rPr>
+          <w:b/>
+          <w:bCs/>
+          <w:sz w:val="20"/>
+          <w:szCs w:val="20"/>
+        </w:rPr>
+        <w:t>boas práticas de desenvolvimento</w:t>
+      </w:r>
+      <w:r>
+        <w:rPr>
+          <w:sz w:val="20"/>
+          <w:szCs w:val="20"/>
+        </w:rPr>
+        <w:t>.</w:t>
+      </w:r>
+      <w:r>
+        <w:rPr>
+          <w:sz w:val="20"/>
+          <w:szCs w:val="20"/>
+        </w:rPr>
+        <w:t>.</w:t>
+      </w:r>
+    </w:p>
+    <w:p>
+      <w:pPr>
+        <w:pStyle w:val="PargrafodaLista"/>
+        <w:numPr>
+          <w:ilvl w:val="0"/>
+          <w:numId w:val="30"/>
+        </w:numPr>
+        <w:jc w:val="both"/>
+        <w:rPr>
+          <w:sz w:val="20"/>
+          <w:szCs w:val="20"/>
+        </w:rPr>
+      </w:pPr>
+      <w:r>
+        <w:rPr>
+          <w:sz w:val="20"/>
+          <w:szCs w:val="20"/>
+        </w:rPr>
+        <w:t xml:space="preserve">Atuei de forma proativa e colaborativa na </w:t>
+      </w:r>
+      <w:r>
+        <w:rPr>
+          <w:b/>
+          <w:bCs/>
+          <w:sz w:val="20"/>
+          <w:szCs w:val="20"/>
+        </w:rPr>
+        <w:t>resolução de dúvidas</w:t>
+      </w:r>
+      <w:r>
+        <w:rPr>
+          <w:sz w:val="20"/>
+          <w:szCs w:val="20"/>
+        </w:rPr>
+        <w:t>, incentivando o pensamento lógico e o protagonismo no processo de aprendizagem.</w:t>
+      </w:r>
+    </w:p>
+    <w:p>
+      <w:pPr>
+        <w:pStyle w:val="PargrafodaLista"/>
+        <w:numPr>
+          <w:ilvl w:val="0"/>
+          <w:numId w:val="30"/>
+        </w:numPr>
+        <w:jc w:val="both"/>
+        <w:rPr>
+          <w:sz w:val="20"/>
+          <w:szCs w:val="20"/>
+        </w:rPr>
+      </w:pPr>
+      <w:r>
+        <w:rPr>
+          <w:sz w:val="20"/>
+          <w:szCs w:val="20"/>
+        </w:rPr>
+        <w:t xml:space="preserve">Acompanhei o desempenho dos alunos, oferecendo </w:t>
+      </w:r>
+      <w:r>
+        <w:rPr>
+          <w:b/>
+          <w:bCs/>
+          <w:sz w:val="20"/>
+          <w:szCs w:val="20"/>
+        </w:rPr>
+        <w:t>suporte técnico e motivacional</w:t>
+      </w:r>
+      <w:r>
+        <w:rPr>
+          <w:sz w:val="20"/>
+          <w:szCs w:val="20"/>
+        </w:rPr>
+        <w:t>, com foco na evolução contínua.</w:t>
+      </w:r>
     </w:p>
     <w:p>
       <w:pPr>
@@ -1185,9 +1398,300 @@
         <w:ind w:right="23"/>
         <w:jc w:val="both"/>
         <w:rPr>
+          <w:color w:val="000000"/>
+          <w:sz w:val="20"/>
+          <w:szCs w:val="20"/>
+          <w:lang w:val="pt-BR"/>
+        </w:rPr>
+      </w:pPr>
+    </w:p>
+    <w:p>
+      <w:pPr>
+        <w:pStyle w:val="Ttulo1"/>
+        <w:ind w:left="0"/>
+        <w:jc w:val="both"/>
+      </w:pPr>
+      <w:r>
+        <w:t xml:space="preserve">FORMAÇÃO ACADÊMICA | EDUCAÇÃO </w:t>
+      </w:r>
+    </w:p>
+    <w:p>
+      <w:pPr>
+        <w:pStyle w:val="PargrafodaLista"/>
+        <w:numPr>
+          <w:ilvl w:val="0"/>
+          <w:numId w:val="15"/>
+        </w:numPr>
+        <w:jc w:val="both"/>
+        <w:rPr>
+          <w:sz w:val="20"/>
+          <w:szCs w:val="20"/>
+        </w:rPr>
+      </w:pPr>
+      <w:r>
+        <w:rPr>
+          <w:sz w:val="20"/>
+          <w:szCs w:val="20"/>
+        </w:rPr>
+        <w:t>Técnico em Informática para Interne</w:t>
+      </w:r>
+      <w:r>
+        <w:rPr>
+          <w:sz w:val="20"/>
+          <w:szCs w:val="20"/>
+        </w:rPr>
+        <w:t>t</w:t>
+      </w:r>
+      <w:r>
+        <w:rPr>
+          <w:sz w:val="20"/>
+          <w:szCs w:val="20"/>
+        </w:rPr>
+        <w:t xml:space="preserve"> – SENAC (02/2026)</w:t>
+      </w:r>
+      <w:r>
+        <w:rPr>
+          <w:sz w:val="20"/>
+          <w:szCs w:val="20"/>
+        </w:rPr>
+        <w:t>.</w:t>
+      </w:r>
+    </w:p>
+    <w:p>
+      <w:pPr>
+        <w:pStyle w:val="PargrafodaLista"/>
+        <w:numPr>
+          <w:ilvl w:val="0"/>
+          <w:numId w:val="15"/>
+        </w:numPr>
+        <w:jc w:val="both"/>
+        <w:rPr>
+          <w:sz w:val="20"/>
+          <w:szCs w:val="20"/>
+        </w:rPr>
+      </w:pPr>
+      <w:r>
+        <w:rPr>
+          <w:sz w:val="20"/>
+          <w:szCs w:val="20"/>
+        </w:rPr>
+        <w:t xml:space="preserve">Graduação em </w:t>
+      </w:r>
+      <w:r>
+        <w:rPr>
+          <w:sz w:val="20"/>
+          <w:szCs w:val="20"/>
+        </w:rPr>
+        <w:t>Análise e Desenvolvimento de Sistemas – TI - Universidade Cidade de São Paulo</w:t>
+      </w:r>
+      <w:r>
+        <w:rPr>
+          <w:sz w:val="20"/>
+          <w:szCs w:val="20"/>
+        </w:rPr>
+        <w:t xml:space="preserve"> (06/2024)</w:t>
+      </w:r>
+      <w:r>
+        <w:rPr>
+          <w:sz w:val="20"/>
+          <w:szCs w:val="20"/>
+        </w:rPr>
+        <w:t>.</w:t>
+      </w:r>
+    </w:p>
+    <w:p>
+      <w:pPr>
+        <w:pStyle w:val="Ttulo1"/>
+        <w:ind w:left="0"/>
+        <w:jc w:val="both"/>
+      </w:pPr>
+    </w:p>
+    <w:p>
+      <w:pPr>
+        <w:pStyle w:val="Ttulo1"/>
+        <w:ind w:left="0"/>
+        <w:jc w:val="both"/>
+      </w:pPr>
+      <w:r>
+        <w:t>INFORMÁTICA | SISTEMA | FERRAMENTA</w:t>
+      </w:r>
+    </w:p>
+    <w:p>
+      <w:pPr>
+        <w:pStyle w:val="Ttulo1"/>
+        <w:numPr>
+          <w:ilvl w:val="0"/>
+          <w:numId w:val="18"/>
+        </w:numPr>
+        <w:jc w:val="both"/>
+        <w:rPr>
+          <w:b w:val="0"/>
+          <w:bCs/>
+        </w:rPr>
+      </w:pPr>
+      <w:r>
+        <w:rPr>
+          <w:b w:val="0"/>
+          <w:bCs/>
+        </w:rPr>
+        <w:t>Pacote office intermediário.</w:t>
+      </w:r>
+    </w:p>
+    <w:p>
+      <w:pPr>
+        <w:pStyle w:val="Ttulo1"/>
+        <w:numPr>
+          <w:ilvl w:val="0"/>
+          <w:numId w:val="18"/>
+        </w:numPr>
+        <w:jc w:val="both"/>
+        <w:rPr>
+          <w:b w:val="0"/>
+          <w:bCs/>
+        </w:rPr>
+      </w:pPr>
+      <w:r>
+        <w:rPr>
+          <w:b w:val="0"/>
+          <w:bCs/>
+        </w:rPr>
+        <w:t xml:space="preserve">Java, em aplicações mobile, desenvolvidas em Android Studio. </w:t>
+      </w:r>
+    </w:p>
+    <w:p>
+      <w:pPr>
+        <w:pStyle w:val="Ttulo1"/>
+        <w:numPr>
+          <w:ilvl w:val="0"/>
+          <w:numId w:val="18"/>
+        </w:numPr>
+        <w:jc w:val="both"/>
+        <w:rPr>
+          <w:b w:val="0"/>
+          <w:bCs/>
+        </w:rPr>
+      </w:pPr>
+      <w:r>
+        <w:rPr>
+          <w:b w:val="0"/>
+          <w:bCs/>
+        </w:rPr>
+        <w:t xml:space="preserve">HTML, CSS e JavaScript, em desenvolvimento WEB com responsividade. </w:t>
+      </w:r>
+    </w:p>
+    <w:p>
+      <w:pPr>
+        <w:pStyle w:val="Ttulo1"/>
+        <w:numPr>
+          <w:ilvl w:val="0"/>
+          <w:numId w:val="18"/>
+        </w:numPr>
+        <w:jc w:val="both"/>
+        <w:rPr>
+          <w:b w:val="0"/>
+          <w:bCs/>
+        </w:rPr>
+      </w:pPr>
+      <w:r>
+        <w:rPr>
+          <w:b w:val="0"/>
+          <w:bCs/>
+        </w:rPr>
+        <w:lastRenderedPageBreak/>
+        <w:t xml:space="preserve">SQL, análise de dados. </w:t>
+      </w:r>
+    </w:p>
+    <w:p>
+      <w:pPr>
+        <w:pStyle w:val="Ttulo1"/>
+        <w:numPr>
+          <w:ilvl w:val="0"/>
+          <w:numId w:val="18"/>
+        </w:numPr>
+        <w:jc w:val="both"/>
+        <w:rPr>
+          <w:b w:val="0"/>
+          <w:bCs/>
+        </w:rPr>
+      </w:pPr>
+      <w:r>
+        <w:rPr>
+          <w:b w:val="0"/>
+          <w:bCs/>
+        </w:rPr>
+        <w:t>Metodologias Ágeis Ferramentas</w:t>
+      </w:r>
+    </w:p>
+    <w:p>
+      <w:pPr>
+        <w:pStyle w:val="Ttulo1"/>
+        <w:numPr>
+          <w:ilvl w:val="0"/>
+          <w:numId w:val="18"/>
+        </w:numPr>
+        <w:jc w:val="both"/>
+        <w:rPr>
+          <w:b w:val="0"/>
+          <w:bCs/>
+        </w:rPr>
+      </w:pPr>
+      <w:r>
+        <w:rPr>
+          <w:b w:val="0"/>
+          <w:bCs/>
+        </w:rPr>
+        <w:t xml:space="preserve">Git e Changelog. - Prototipação (Figma), Canvas e Photoshop. </w:t>
+      </w:r>
+    </w:p>
+    <w:p>
+      <w:pPr>
+        <w:pStyle w:val="Ttulo1"/>
+        <w:numPr>
+          <w:ilvl w:val="0"/>
+          <w:numId w:val="18"/>
+        </w:numPr>
+        <w:jc w:val="both"/>
+        <w:rPr>
+          <w:b w:val="0"/>
+          <w:bCs/>
+        </w:rPr>
+      </w:pPr>
+      <w:r>
+        <w:rPr>
+          <w:b w:val="0"/>
+          <w:bCs/>
+        </w:rPr>
+        <w:t xml:space="preserve">Power BI e MySQL. </w:t>
+      </w:r>
+    </w:p>
+    <w:p>
+      <w:pPr>
+        <w:pStyle w:val="Ttulo1"/>
+        <w:numPr>
+          <w:ilvl w:val="0"/>
+          <w:numId w:val="18"/>
+        </w:numPr>
+        <w:jc w:val="both"/>
+        <w:rPr>
+          <w:b w:val="0"/>
+          <w:bCs/>
+        </w:rPr>
+      </w:pPr>
+      <w:r>
+        <w:rPr>
+          <w:b w:val="0"/>
+          <w:bCs/>
+        </w:rPr>
+        <w:t>VS Code, Eclipse e Android Studio.</w:t>
+      </w:r>
+    </w:p>
+    <w:p/>
+    <w:p>
+      <w:pPr>
+        <w:jc w:val="both"/>
+        <w:rPr>
           <w:b/>
           <w:bCs/>
-          <w:color w:val="000000"/>
           <w:sz w:val="20"/>
           <w:szCs w:val="20"/>
         </w:rPr>
@@ -1196,42 +1700,51 @@
         <w:rPr>
           <w:b/>
           <w:bCs/>
-          <w:color w:val="000000"/>
-          <w:sz w:val="20"/>
-          <w:szCs w:val="20"/>
-        </w:rPr>
-        <w:t>SENAC</w:t>
-      </w:r>
-      <w:r>
+          <w:sz w:val="20"/>
+          <w:szCs w:val="20"/>
+        </w:rPr>
+        <w:t>TRABALHO VOLUNTÁRIO</w:t>
+      </w:r>
+    </w:p>
+    <w:p>
+      <w:pPr>
+        <w:jc w:val="both"/>
+        <w:rPr>
+          <w:sz w:val="20"/>
+          <w:szCs w:val="20"/>
+        </w:rPr>
+      </w:pPr>
+    </w:p>
+    <w:p>
+      <w:pPr>
+        <w:jc w:val="both"/>
         <w:rPr>
           <w:b/>
           <w:bCs/>
-          <w:color w:val="000000"/>
-          <w:sz w:val="20"/>
-          <w:szCs w:val="20"/>
-        </w:rPr>
-        <w:t xml:space="preserve"> LAPA TITO - SENAC SP </w:t>
-      </w:r>
-    </w:p>
-    <w:p>
-      <w:pPr>
-        <w:jc w:val="both"/>
+          <w:sz w:val="20"/>
+          <w:szCs w:val="20"/>
+        </w:rPr>
+      </w:pPr>
+      <w:r>
         <w:rPr>
           <w:b/>
           <w:bCs/>
           <w:sz w:val="20"/>
           <w:szCs w:val="20"/>
         </w:rPr>
-      </w:pPr>
-      <w:r>
+        <w:t xml:space="preserve">THE DEVELOPER'S CONFERENCE - TDC SP </w:t>
+      </w:r>
+    </w:p>
+    <w:p>
+      <w:pPr>
+        <w:jc w:val="both"/>
         <w:rPr>
           <w:b/>
           <w:bCs/>
           <w:sz w:val="20"/>
           <w:szCs w:val="20"/>
         </w:rPr>
-        <w:t>D</w:t>
-      </w:r>
+      </w:pPr>
       <w:r>
         <w:rPr>
           <w:b/>
@@ -1239,26 +1752,146 @@
           <w:sz w:val="20"/>
           <w:szCs w:val="20"/>
         </w:rPr>
-        <w:t>ocente em Tecnologia</w:t>
-      </w:r>
-      <w:r>
+        <w:t>Assistente de Hub de Carreiras - Voluntário (09/2024)</w:t>
+      </w:r>
+    </w:p>
+    <w:p>
+      <w:pPr>
+        <w:pStyle w:val="PargrafodaLista"/>
+        <w:numPr>
+          <w:ilvl w:val="0"/>
+          <w:numId w:val="19"/>
+        </w:numPr>
+        <w:jc w:val="both"/>
+        <w:rPr>
+          <w:sz w:val="20"/>
+          <w:szCs w:val="20"/>
+        </w:rPr>
+      </w:pPr>
+      <w:r>
+        <w:rPr>
+          <w:sz w:val="20"/>
+          <w:szCs w:val="20"/>
+        </w:rPr>
+        <w:t>S</w:t>
+      </w:r>
+      <w:r>
+        <w:rPr>
+          <w:sz w:val="20"/>
+          <w:szCs w:val="20"/>
+        </w:rPr>
+        <w:t>uporte no Hub de Carreiras durante o evento</w:t>
+      </w:r>
+      <w:r>
+        <w:rPr>
+          <w:sz w:val="20"/>
+          <w:szCs w:val="20"/>
+        </w:rPr>
+        <w:t xml:space="preserve"> de tecnologia</w:t>
+      </w:r>
+      <w:r>
+        <w:rPr>
+          <w:sz w:val="20"/>
+          <w:szCs w:val="20"/>
+        </w:rPr>
+        <w:t>, auxiliando coordenadores, palestrantes e congressistas.</w:t>
+      </w:r>
+    </w:p>
+    <w:p>
+      <w:pPr>
+        <w:pStyle w:val="PargrafodaLista"/>
+        <w:numPr>
+          <w:ilvl w:val="0"/>
+          <w:numId w:val="19"/>
+        </w:numPr>
+        <w:jc w:val="both"/>
+        <w:rPr>
+          <w:sz w:val="20"/>
+          <w:szCs w:val="20"/>
+        </w:rPr>
+      </w:pPr>
+      <w:r>
+        <w:rPr>
+          <w:sz w:val="20"/>
+          <w:szCs w:val="20"/>
+        </w:rPr>
+        <w:t>Acompanhamento das atividades da sala, garantindo a organização e o cumprimento da programação.</w:t>
+      </w:r>
+    </w:p>
+    <w:p>
+      <w:pPr>
+        <w:pStyle w:val="PargrafodaLista"/>
+        <w:numPr>
+          <w:ilvl w:val="0"/>
+          <w:numId w:val="19"/>
+        </w:numPr>
+        <w:jc w:val="both"/>
+        <w:rPr>
+          <w:sz w:val="20"/>
+          <w:szCs w:val="20"/>
+        </w:rPr>
+      </w:pPr>
+      <w:r>
+        <w:rPr>
+          <w:sz w:val="20"/>
+          <w:szCs w:val="20"/>
+        </w:rPr>
+        <w:t>Orientação sobre horários das palestras e localização das salas.</w:t>
+      </w:r>
+    </w:p>
+    <w:p>
+      <w:pPr>
+        <w:pStyle w:val="PargrafodaLista"/>
+        <w:numPr>
+          <w:ilvl w:val="0"/>
+          <w:numId w:val="19"/>
+        </w:numPr>
+        <w:jc w:val="both"/>
+        <w:rPr>
+          <w:sz w:val="20"/>
+          <w:szCs w:val="20"/>
+        </w:rPr>
+      </w:pPr>
+      <w:r>
+        <w:rPr>
+          <w:sz w:val="20"/>
+          <w:szCs w:val="20"/>
+        </w:rPr>
+        <w:t>Assistência aos coordenadores e palestrantes, incluindo a sinalização do tempo de apresentação.</w:t>
+      </w:r>
+    </w:p>
+    <w:p>
+      <w:pPr>
+        <w:ind w:left="360"/>
+        <w:jc w:val="both"/>
+        <w:rPr>
+          <w:sz w:val="20"/>
+          <w:szCs w:val="20"/>
+        </w:rPr>
+      </w:pPr>
+    </w:p>
+    <w:p>
+      <w:pPr>
+        <w:ind w:left="360"/>
+        <w:jc w:val="both"/>
         <w:rPr>
           <w:b/>
           <w:bCs/>
           <w:sz w:val="20"/>
           <w:szCs w:val="20"/>
         </w:rPr>
-        <w:t xml:space="preserve"> da Informação</w:t>
-      </w:r>
-      <w:r>
+      </w:pPr>
+    </w:p>
+    <w:p>
+      <w:pPr>
+        <w:jc w:val="both"/>
         <w:rPr>
           <w:b/>
           <w:bCs/>
           <w:sz w:val="20"/>
           <w:szCs w:val="20"/>
         </w:rPr>
-        <w:t xml:space="preserve"> - </w:t>
-      </w:r>
+      </w:pPr>
       <w:r>
         <w:rPr>
           <w:b/>
@@ -1266,17 +1899,19 @@
           <w:sz w:val="20"/>
           <w:szCs w:val="20"/>
         </w:rPr>
-        <w:t xml:space="preserve">Temporário </w:t>
-      </w:r>
-      <w:r>
+        <w:t>EDUCAÇÃO SEM FRONTEIRAS - ESF</w:t>
+      </w:r>
+    </w:p>
+    <w:p>
+      <w:pPr>
+        <w:jc w:val="both"/>
         <w:rPr>
           <w:b/>
           <w:bCs/>
           <w:sz w:val="20"/>
           <w:szCs w:val="20"/>
         </w:rPr>
-        <w:t>(0</w:t>
-      </w:r>
+      </w:pPr>
       <w:r>
         <w:rPr>
           <w:b/>
@@ -1284,7 +1919,7 @@
           <w:sz w:val="20"/>
           <w:szCs w:val="20"/>
         </w:rPr>
-        <w:t>7</w:t>
+        <w:t xml:space="preserve">Docente </w:t>
       </w:r>
       <w:r>
         <w:rPr>
@@ -1293,7 +1928,25 @@
           <w:sz w:val="20"/>
           <w:szCs w:val="20"/>
         </w:rPr>
-        <w:t>/2025)</w:t>
+        <w:t xml:space="preserve">de </w:t>
+      </w:r>
+      <w:r>
+        <w:rPr>
+          <w:b/>
+          <w:bCs/>
+          <w:sz w:val="20"/>
+          <w:szCs w:val="20"/>
+        </w:rPr>
+        <w:t xml:space="preserve">informática para Internet </w:t>
+      </w:r>
+      <w:r>
+        <w:rPr>
+          <w:b/>
+          <w:bCs/>
+          <w:sz w:val="20"/>
+          <w:szCs w:val="20"/>
+        </w:rPr>
+        <w:t>em Desenvolvimento Web  - Voluntário (04/2025)</w:t>
       </w:r>
     </w:p>
     <w:p>
@@ -1314,62 +1967,7 @@
           <w:sz w:val="20"/>
           <w:szCs w:val="20"/>
         </w:rPr>
-        <w:t xml:space="preserve">Ministrei aulas teóricas e práticas de </w:t>
-      </w:r>
-      <w:r>
-        <w:rPr>
-          <w:b/>
-          <w:bCs/>
-          <w:sz w:val="20"/>
-          <w:szCs w:val="20"/>
-        </w:rPr>
-        <w:t>Java</w:t>
-      </w:r>
-      <w:r>
-        <w:rPr>
-          <w:sz w:val="20"/>
-          <w:szCs w:val="20"/>
-        </w:rPr>
-        <w:t xml:space="preserve">, com foco em </w:t>
-      </w:r>
-      <w:r>
-        <w:rPr>
-          <w:b/>
-          <w:bCs/>
-          <w:sz w:val="20"/>
-          <w:szCs w:val="20"/>
-        </w:rPr>
-        <w:t>Programação Orientada a Objetos (POO)</w:t>
-      </w:r>
-      <w:r>
-        <w:rPr>
-          <w:sz w:val="20"/>
-          <w:szCs w:val="20"/>
-        </w:rPr>
-        <w:t xml:space="preserve"> e aplicação de </w:t>
-      </w:r>
-      <w:r>
-        <w:rPr>
-          <w:b/>
-          <w:bCs/>
-          <w:sz w:val="20"/>
-          <w:szCs w:val="20"/>
-        </w:rPr>
-        <w:t>boas práticas de desenvolvimento</w:t>
-      </w:r>
-      <w:r>
-        <w:rPr>
-          <w:sz w:val="20"/>
-          <w:szCs w:val="20"/>
-        </w:rPr>
-        <w:t>.</w:t>
-      </w:r>
-      <w:r>
-        <w:rPr>
-          <w:sz w:val="20"/>
-          <w:szCs w:val="20"/>
-        </w:rPr>
-        <w:t>.</w:t>
+        <w:t>Ministrar aulas sobre diversas tecnologias, incluindo gestão de projetos, programação e outras tecnologias.</w:t>
       </w:r>
     </w:p>
     <w:p>
@@ -1390,23 +1988,7 @@
           <w:sz w:val="20"/>
           <w:szCs w:val="20"/>
         </w:rPr>
-        <w:t xml:space="preserve">Atuei de forma proativa e colaborativa na </w:t>
-      </w:r>
-      <w:r>
-        <w:rPr>
-          <w:b/>
-          <w:bCs/>
-          <w:sz w:val="20"/>
-          <w:szCs w:val="20"/>
-        </w:rPr>
-        <w:t>resolução de dúvidas</w:t>
-      </w:r>
-      <w:r>
-        <w:rPr>
-          <w:sz w:val="20"/>
-          <w:szCs w:val="20"/>
-        </w:rPr>
-        <w:t>, incentivando o pensamento lógico e o protagonismo no processo de aprendizagem.</w:t>
+        <w:t>Adaptar o conteúdo das aulas para atender a diferentes níveis de conhecimento dos alunos.</w:t>
       </w:r>
     </w:p>
     <w:p>
@@ -1427,586 +2009,7 @@
           <w:sz w:val="20"/>
           <w:szCs w:val="20"/>
         </w:rPr>
-        <w:t xml:space="preserve">Acompanhei o desempenho dos alunos, oferecendo </w:t>
-      </w:r>
-      <w:r>
-        <w:rPr>
-          <w:b/>
-          <w:bCs/>
-          <w:sz w:val="20"/>
-          <w:szCs w:val="20"/>
-        </w:rPr>
-        <w:t>suporte técnico e motivacional</w:t>
-      </w:r>
-      <w:r>
-        <w:rPr>
-          <w:sz w:val="20"/>
-          <w:szCs w:val="20"/>
-        </w:rPr>
-        <w:t>, com foco na evolução contínua.</w:t>
-      </w:r>
-    </w:p>
-    <w:p>
-      <w:pPr>
-        <w:pBdr>
-          <w:top w:val="nil"/>
-          <w:left w:val="nil"/>
-          <w:bottom w:val="nil"/>
-          <w:right w:val="nil"/>
-          <w:between w:val="nil"/>
-        </w:pBdr>
-        <w:ind w:right="23"/>
-        <w:jc w:val="both"/>
-        <w:rPr>
-          <w:color w:val="000000"/>
-          <w:sz w:val="20"/>
-          <w:szCs w:val="20"/>
-          <w:lang w:val="pt-BR"/>
-        </w:rPr>
-      </w:pPr>
-    </w:p>
-    <w:p>
-      <w:pPr>
-        <w:pStyle w:val="Ttulo1"/>
-        <w:ind w:left="0"/>
-        <w:jc w:val="both"/>
-      </w:pPr>
-      <w:r>
-        <w:t xml:space="preserve">FORMAÇÃO ACADÊMICA | EDUCAÇÃO </w:t>
-      </w:r>
-    </w:p>
-    <w:p>
-      <w:pPr>
-        <w:pStyle w:val="PargrafodaLista"/>
-        <w:numPr>
-          <w:ilvl w:val="0"/>
-          <w:numId w:val="15"/>
-        </w:numPr>
-        <w:jc w:val="both"/>
-        <w:rPr>
-          <w:sz w:val="20"/>
-          <w:szCs w:val="20"/>
-        </w:rPr>
-      </w:pPr>
-      <w:r>
-        <w:rPr>
-          <w:sz w:val="20"/>
-          <w:szCs w:val="20"/>
-        </w:rPr>
-        <w:t>Técnico em Informática para Interne</w:t>
-      </w:r>
-      <w:r>
-        <w:rPr>
-          <w:sz w:val="20"/>
-          <w:szCs w:val="20"/>
-        </w:rPr>
-        <w:t>t</w:t>
-      </w:r>
-      <w:r>
-        <w:rPr>
-          <w:sz w:val="20"/>
-          <w:szCs w:val="20"/>
-        </w:rPr>
-        <w:t xml:space="preserve"> – SENAC (02/2026)</w:t>
-      </w:r>
-      <w:r>
-        <w:rPr>
-          <w:sz w:val="20"/>
-          <w:szCs w:val="20"/>
-        </w:rPr>
-        <w:t>.</w:t>
-      </w:r>
-    </w:p>
-    <w:p>
-      <w:pPr>
-        <w:pStyle w:val="PargrafodaLista"/>
-        <w:numPr>
-          <w:ilvl w:val="0"/>
-          <w:numId w:val="15"/>
-        </w:numPr>
-        <w:jc w:val="both"/>
-        <w:rPr>
-          <w:sz w:val="20"/>
-          <w:szCs w:val="20"/>
-        </w:rPr>
-      </w:pPr>
-      <w:r>
-        <w:rPr>
-          <w:sz w:val="20"/>
-          <w:szCs w:val="20"/>
-        </w:rPr>
-        <w:t xml:space="preserve">Graduação em </w:t>
-      </w:r>
-      <w:r>
-        <w:rPr>
-          <w:sz w:val="20"/>
-          <w:szCs w:val="20"/>
-        </w:rPr>
-        <w:t>Análise e Desenvolvimento de Sistemas – TI - Universidade Cidade de São Paulo</w:t>
-      </w:r>
-      <w:r>
-        <w:rPr>
-          <w:sz w:val="20"/>
-          <w:szCs w:val="20"/>
-        </w:rPr>
-        <w:t xml:space="preserve"> (06/2024)</w:t>
-      </w:r>
-      <w:r>
-        <w:rPr>
-          <w:sz w:val="20"/>
-          <w:szCs w:val="20"/>
-        </w:rPr>
-        <w:t>.</w:t>
-      </w:r>
-    </w:p>
-    <w:p>
-      <w:pPr>
-        <w:pStyle w:val="Ttulo1"/>
-        <w:ind w:left="0"/>
-        <w:jc w:val="both"/>
-      </w:pPr>
-    </w:p>
-    <w:p>
-      <w:pPr>
-        <w:pStyle w:val="Ttulo1"/>
-        <w:ind w:left="0"/>
-        <w:jc w:val="both"/>
-      </w:pPr>
-      <w:r>
-        <w:t>INFORMÁTICA | SISTEMA | FERRAMENTA</w:t>
-      </w:r>
-    </w:p>
-    <w:p>
-      <w:pPr>
-        <w:pStyle w:val="Ttulo1"/>
-        <w:numPr>
-          <w:ilvl w:val="0"/>
-          <w:numId w:val="18"/>
-        </w:numPr>
-        <w:jc w:val="both"/>
-        <w:rPr>
-          <w:b w:val="0"/>
-          <w:bCs/>
-        </w:rPr>
-      </w:pPr>
-      <w:r>
-        <w:rPr>
-          <w:b w:val="0"/>
-          <w:bCs/>
-        </w:rPr>
-        <w:t>Pacote office intermediário.</w:t>
-      </w:r>
-    </w:p>
-    <w:p>
-      <w:pPr>
-        <w:pStyle w:val="Ttulo1"/>
-        <w:numPr>
-          <w:ilvl w:val="0"/>
-          <w:numId w:val="18"/>
-        </w:numPr>
-        <w:jc w:val="both"/>
-        <w:rPr>
-          <w:b w:val="0"/>
-          <w:bCs/>
-        </w:rPr>
-      </w:pPr>
-      <w:r>
-        <w:rPr>
-          <w:b w:val="0"/>
-          <w:bCs/>
-        </w:rPr>
-        <w:lastRenderedPageBreak/>
-        <w:t xml:space="preserve">Java, em aplicações mobile, desenvolvidas em Android Studio. </w:t>
-      </w:r>
-    </w:p>
-    <w:p>
-      <w:pPr>
-        <w:pStyle w:val="Ttulo1"/>
-        <w:numPr>
-          <w:ilvl w:val="0"/>
-          <w:numId w:val="18"/>
-        </w:numPr>
-        <w:jc w:val="both"/>
-        <w:rPr>
-          <w:b w:val="0"/>
-          <w:bCs/>
-        </w:rPr>
-      </w:pPr>
-      <w:r>
-        <w:rPr>
-          <w:b w:val="0"/>
-          <w:bCs/>
-        </w:rPr>
-        <w:t xml:space="preserve">HTML, CSS e JavaScript, em desenvolvimento WEB com responsividade. </w:t>
-      </w:r>
-    </w:p>
-    <w:p>
-      <w:pPr>
-        <w:pStyle w:val="Ttulo1"/>
-        <w:numPr>
-          <w:ilvl w:val="0"/>
-          <w:numId w:val="18"/>
-        </w:numPr>
-        <w:jc w:val="both"/>
-        <w:rPr>
-          <w:b w:val="0"/>
-          <w:bCs/>
-        </w:rPr>
-      </w:pPr>
-      <w:r>
-        <w:rPr>
-          <w:b w:val="0"/>
-          <w:bCs/>
-        </w:rPr>
-        <w:t xml:space="preserve">SQL, análise de dados. </w:t>
-      </w:r>
-    </w:p>
-    <w:p>
-      <w:pPr>
-        <w:pStyle w:val="Ttulo1"/>
-        <w:numPr>
-          <w:ilvl w:val="0"/>
-          <w:numId w:val="18"/>
-        </w:numPr>
-        <w:jc w:val="both"/>
-        <w:rPr>
-          <w:b w:val="0"/>
-          <w:bCs/>
-        </w:rPr>
-      </w:pPr>
-      <w:r>
-        <w:rPr>
-          <w:b w:val="0"/>
-          <w:bCs/>
-        </w:rPr>
-        <w:t>Metodologias Ágeis Ferramentas</w:t>
-      </w:r>
-    </w:p>
-    <w:p>
-      <w:pPr>
-        <w:pStyle w:val="Ttulo1"/>
-        <w:numPr>
-          <w:ilvl w:val="0"/>
-          <w:numId w:val="18"/>
-        </w:numPr>
-        <w:jc w:val="both"/>
-        <w:rPr>
-          <w:b w:val="0"/>
-          <w:bCs/>
-        </w:rPr>
-      </w:pPr>
-      <w:r>
-        <w:rPr>
-          <w:b w:val="0"/>
-          <w:bCs/>
-        </w:rPr>
-        <w:t xml:space="preserve">Git e Changelog. - Prototipação (Figma), Canvas e Photoshop. </w:t>
-      </w:r>
-    </w:p>
-    <w:p>
-      <w:pPr>
-        <w:pStyle w:val="Ttulo1"/>
-        <w:numPr>
-          <w:ilvl w:val="0"/>
-          <w:numId w:val="18"/>
-        </w:numPr>
-        <w:jc w:val="both"/>
-        <w:rPr>
-          <w:b w:val="0"/>
-          <w:bCs/>
-        </w:rPr>
-      </w:pPr>
-      <w:r>
-        <w:rPr>
-          <w:b w:val="0"/>
-          <w:bCs/>
-        </w:rPr>
-        <w:t xml:space="preserve">Power BI e MySQL. </w:t>
-      </w:r>
-    </w:p>
-    <w:p>
-      <w:pPr>
-        <w:pStyle w:val="Ttulo1"/>
-        <w:numPr>
-          <w:ilvl w:val="0"/>
-          <w:numId w:val="18"/>
-        </w:numPr>
-        <w:jc w:val="both"/>
-        <w:rPr>
-          <w:b w:val="0"/>
-          <w:bCs/>
-        </w:rPr>
-      </w:pPr>
-      <w:r>
-        <w:rPr>
-          <w:b w:val="0"/>
-          <w:bCs/>
-        </w:rPr>
-        <w:t>VS Code, Eclipse e Android Studio.</w:t>
-      </w:r>
-    </w:p>
-    <w:p/>
-    <w:p>
-      <w:pPr>
-        <w:jc w:val="both"/>
-        <w:rPr>
-          <w:b/>
-          <w:bCs/>
-          <w:sz w:val="20"/>
-          <w:szCs w:val="20"/>
-        </w:rPr>
-      </w:pPr>
-      <w:r>
-        <w:rPr>
-          <w:b/>
-          <w:bCs/>
-          <w:sz w:val="20"/>
-          <w:szCs w:val="20"/>
-        </w:rPr>
-        <w:t>TRABALHO VOLUNTÁRIO</w:t>
-      </w:r>
-    </w:p>
-    <w:p>
-      <w:pPr>
-        <w:jc w:val="both"/>
-        <w:rPr>
-          <w:sz w:val="20"/>
-          <w:szCs w:val="20"/>
-        </w:rPr>
-      </w:pPr>
-    </w:p>
-    <w:p>
-      <w:pPr>
-        <w:jc w:val="both"/>
-        <w:rPr>
-          <w:b/>
-          <w:bCs/>
-          <w:sz w:val="20"/>
-          <w:szCs w:val="20"/>
-        </w:rPr>
-      </w:pPr>
-      <w:r>
-        <w:rPr>
-          <w:b/>
-          <w:bCs/>
-          <w:sz w:val="20"/>
-          <w:szCs w:val="20"/>
-        </w:rPr>
-        <w:t xml:space="preserve">THE DEVELOPER'S CONFERENCE - TDC SP </w:t>
-      </w:r>
-    </w:p>
-    <w:p>
-      <w:pPr>
-        <w:jc w:val="both"/>
-        <w:rPr>
-          <w:b/>
-          <w:bCs/>
-          <w:sz w:val="20"/>
-          <w:szCs w:val="20"/>
-        </w:rPr>
-      </w:pPr>
-      <w:r>
-        <w:rPr>
-          <w:b/>
-          <w:bCs/>
-          <w:sz w:val="20"/>
-          <w:szCs w:val="20"/>
-        </w:rPr>
-        <w:t>Assistente de Hub de Carreiras - Voluntário (09/2024)</w:t>
-      </w:r>
-    </w:p>
-    <w:p>
-      <w:pPr>
-        <w:pStyle w:val="PargrafodaLista"/>
-        <w:numPr>
-          <w:ilvl w:val="0"/>
-          <w:numId w:val="19"/>
-        </w:numPr>
-        <w:jc w:val="both"/>
-        <w:rPr>
-          <w:sz w:val="20"/>
-          <w:szCs w:val="20"/>
-        </w:rPr>
-      </w:pPr>
-      <w:r>
-        <w:rPr>
-          <w:sz w:val="20"/>
-          <w:szCs w:val="20"/>
-        </w:rPr>
-        <w:t>S</w:t>
-      </w:r>
-      <w:r>
-        <w:rPr>
-          <w:sz w:val="20"/>
-          <w:szCs w:val="20"/>
-        </w:rPr>
-        <w:t>uporte no Hub de Carreiras durante o evento</w:t>
-      </w:r>
-      <w:r>
-        <w:rPr>
-          <w:sz w:val="20"/>
-          <w:szCs w:val="20"/>
-        </w:rPr>
-        <w:t xml:space="preserve"> de tecnologia</w:t>
-      </w:r>
-      <w:r>
-        <w:rPr>
-          <w:sz w:val="20"/>
-          <w:szCs w:val="20"/>
-        </w:rPr>
-        <w:t>, auxiliando coordenadores, palestrantes e congressistas.</w:t>
-      </w:r>
-    </w:p>
-    <w:p>
-      <w:pPr>
-        <w:pStyle w:val="PargrafodaLista"/>
-        <w:numPr>
-          <w:ilvl w:val="0"/>
-          <w:numId w:val="19"/>
-        </w:numPr>
-        <w:jc w:val="both"/>
-        <w:rPr>
-          <w:sz w:val="20"/>
-          <w:szCs w:val="20"/>
-        </w:rPr>
-      </w:pPr>
-      <w:r>
-        <w:rPr>
-          <w:sz w:val="20"/>
-          <w:szCs w:val="20"/>
-        </w:rPr>
-        <w:t>Acompanhamento das atividades da sala, garantindo a organização e o cumprimento da programação.</w:t>
-      </w:r>
-    </w:p>
-    <w:p>
-      <w:pPr>
-        <w:pStyle w:val="PargrafodaLista"/>
-        <w:numPr>
-          <w:ilvl w:val="0"/>
-          <w:numId w:val="19"/>
-        </w:numPr>
-        <w:jc w:val="both"/>
-        <w:rPr>
-          <w:sz w:val="20"/>
-          <w:szCs w:val="20"/>
-        </w:rPr>
-      </w:pPr>
-      <w:r>
-        <w:rPr>
-          <w:sz w:val="20"/>
-          <w:szCs w:val="20"/>
-        </w:rPr>
-        <w:t>Orientação sobre horários das palestras e localização das salas.</w:t>
-      </w:r>
-    </w:p>
-    <w:p>
-      <w:pPr>
-        <w:pStyle w:val="PargrafodaLista"/>
-        <w:numPr>
-          <w:ilvl w:val="0"/>
-          <w:numId w:val="19"/>
-        </w:numPr>
-        <w:jc w:val="both"/>
-        <w:rPr>
-          <w:sz w:val="20"/>
-          <w:szCs w:val="20"/>
-        </w:rPr>
-      </w:pPr>
-      <w:r>
-        <w:rPr>
-          <w:sz w:val="20"/>
-          <w:szCs w:val="20"/>
-        </w:rPr>
-        <w:t>Assistência aos coordenadores e palestrantes, incluindo a sinalização do tempo de apresentação.</w:t>
-      </w:r>
-    </w:p>
-    <w:p>
-      <w:pPr>
-        <w:ind w:left="360"/>
-        <w:jc w:val="both"/>
-        <w:rPr>
-          <w:sz w:val="20"/>
-          <w:szCs w:val="20"/>
-        </w:rPr>
-      </w:pPr>
-    </w:p>
-    <w:p>
-      <w:pPr>
-        <w:ind w:left="360"/>
-        <w:jc w:val="both"/>
-        <w:rPr>
-          <w:b/>
-          <w:bCs/>
-          <w:sz w:val="20"/>
-          <w:szCs w:val="20"/>
-        </w:rPr>
-      </w:pPr>
-    </w:p>
-    <w:p>
-      <w:pPr>
-        <w:jc w:val="both"/>
-        <w:rPr>
-          <w:b/>
-          <w:bCs/>
-          <w:sz w:val="20"/>
-          <w:szCs w:val="20"/>
-        </w:rPr>
-      </w:pPr>
-      <w:r>
-        <w:rPr>
-          <w:b/>
-          <w:bCs/>
-          <w:sz w:val="20"/>
-          <w:szCs w:val="20"/>
-        </w:rPr>
-        <w:t>EDUCAÇÃO SEM FRONTEIRAS - ESF</w:t>
-      </w:r>
-    </w:p>
-    <w:p>
-      <w:pPr>
-        <w:jc w:val="both"/>
-        <w:rPr>
-          <w:b/>
-          <w:bCs/>
-          <w:sz w:val="20"/>
-          <w:szCs w:val="20"/>
-        </w:rPr>
-      </w:pPr>
-      <w:r>
-        <w:rPr>
-          <w:b/>
-          <w:bCs/>
-          <w:sz w:val="20"/>
-          <w:szCs w:val="20"/>
-        </w:rPr>
-        <w:t xml:space="preserve">Docente </w:t>
-      </w:r>
-      <w:r>
-        <w:rPr>
-          <w:b/>
-          <w:bCs/>
-          <w:sz w:val="20"/>
-          <w:szCs w:val="20"/>
-        </w:rPr>
-        <w:t xml:space="preserve">de </w:t>
-      </w:r>
-      <w:r>
-        <w:rPr>
-          <w:b/>
-          <w:bCs/>
-          <w:sz w:val="20"/>
-          <w:szCs w:val="20"/>
-        </w:rPr>
-        <w:t xml:space="preserve">informática para Internet </w:t>
-      </w:r>
-      <w:r>
-        <w:rPr>
-          <w:b/>
-          <w:bCs/>
-          <w:sz w:val="20"/>
-          <w:szCs w:val="20"/>
-        </w:rPr>
-        <w:t>em Desenvolvimento Web  - Voluntário (04/2025)</w:t>
+        <w:t>Desenvolver metodologias de ensino acessíveis e dinâmicas.</w:t>
       </w:r>
     </w:p>
     <w:p>
@@ -2027,7 +2030,7 @@
           <w:sz w:val="20"/>
           <w:szCs w:val="20"/>
         </w:rPr>
-        <w:t>Ministrar aulas sobre diversas tecnologias, incluindo gestão de projetos, programação e outras tecnologias.</w:t>
+        <w:t>Acompanhar o progresso dos alunos e fornecer suporte técnico e motivacional.</w:t>
       </w:r>
     </w:p>
     <w:p>
@@ -2048,69 +2051,6 @@
           <w:sz w:val="20"/>
           <w:szCs w:val="20"/>
         </w:rPr>
-        <w:t>Adaptar o conteúdo das aulas para atender a diferentes níveis de conhecimento dos alunos.</w:t>
-      </w:r>
-    </w:p>
-    <w:p>
-      <w:pPr>
-        <w:pStyle w:val="PargrafodaLista"/>
-        <w:numPr>
-          <w:ilvl w:val="0"/>
-          <w:numId w:val="30"/>
-        </w:numPr>
-        <w:jc w:val="both"/>
-        <w:rPr>
-          <w:sz w:val="20"/>
-          <w:szCs w:val="20"/>
-        </w:rPr>
-      </w:pPr>
-      <w:r>
-        <w:rPr>
-          <w:sz w:val="20"/>
-          <w:szCs w:val="20"/>
-        </w:rPr>
-        <w:t>Desenvolver metodologias de ensino acessíveis e dinâmicas.</w:t>
-      </w:r>
-    </w:p>
-    <w:p>
-      <w:pPr>
-        <w:pStyle w:val="PargrafodaLista"/>
-        <w:numPr>
-          <w:ilvl w:val="0"/>
-          <w:numId w:val="30"/>
-        </w:numPr>
-        <w:jc w:val="both"/>
-        <w:rPr>
-          <w:sz w:val="20"/>
-          <w:szCs w:val="20"/>
-        </w:rPr>
-      </w:pPr>
-      <w:r>
-        <w:rPr>
-          <w:sz w:val="20"/>
-          <w:szCs w:val="20"/>
-        </w:rPr>
-        <w:t>Acompanhar o progresso dos alunos e fornecer suporte técnico e motivacional.</w:t>
-      </w:r>
-    </w:p>
-    <w:p>
-      <w:pPr>
-        <w:pStyle w:val="PargrafodaLista"/>
-        <w:numPr>
-          <w:ilvl w:val="0"/>
-          <w:numId w:val="30"/>
-        </w:numPr>
-        <w:jc w:val="both"/>
-        <w:rPr>
-          <w:sz w:val="20"/>
-          <w:szCs w:val="20"/>
-        </w:rPr>
-      </w:pPr>
-      <w:r>
-        <w:rPr>
-          <w:sz w:val="20"/>
-          <w:szCs w:val="20"/>
-        </w:rPr>
         <w:t>Criar um ambiente de aprendizagem acolhedor e inclusivo, respeitando a diversidade cultural.</w:t>
       </w:r>
     </w:p>
@@ -2780,45 +2720,45 @@
           <w:sz w:val="20"/>
           <w:szCs w:val="20"/>
         </w:rPr>
+        <w:t>Habilidade em comunicação e negociação.</w:t>
+      </w:r>
+    </w:p>
+    <w:p>
+      <w:pPr>
+        <w:pStyle w:val="PargrafodaLista"/>
+        <w:jc w:val="both"/>
+        <w:rPr>
+          <w:color w:val="FFFFFF" w:themeColor="background1"/>
+          <w:sz w:val="20"/>
+          <w:szCs w:val="20"/>
+        </w:rPr>
+      </w:pPr>
+      <w:r>
+        <w:rPr>
+          <w:color w:val="FFFFFF" w:themeColor="background1"/>
+          <w:sz w:val="20"/>
+          <w:szCs w:val="20"/>
+        </w:rPr>
+        <w:t xml:space="preserve">Familiaridade com tendências do setor de TI. </w:t>
+      </w:r>
+    </w:p>
+    <w:p>
+      <w:pPr>
+        <w:pStyle w:val="PargrafodaLista"/>
+        <w:jc w:val="both"/>
+        <w:rPr>
+          <w:color w:val="FFFFFF" w:themeColor="background1"/>
+          <w:sz w:val="20"/>
+          <w:szCs w:val="20"/>
+        </w:rPr>
+      </w:pPr>
+      <w:r>
+        <w:rPr>
+          <w:color w:val="FFFFFF" w:themeColor="background1"/>
+          <w:sz w:val="20"/>
+          <w:szCs w:val="20"/>
+        </w:rPr>
         <w:lastRenderedPageBreak/>
-        <w:t>Habilidade em comunicação e negociação.</w:t>
-      </w:r>
-    </w:p>
-    <w:p>
-      <w:pPr>
-        <w:pStyle w:val="PargrafodaLista"/>
-        <w:jc w:val="both"/>
-        <w:rPr>
-          <w:color w:val="FFFFFF" w:themeColor="background1"/>
-          <w:sz w:val="20"/>
-          <w:szCs w:val="20"/>
-        </w:rPr>
-      </w:pPr>
-      <w:r>
-        <w:rPr>
-          <w:color w:val="FFFFFF" w:themeColor="background1"/>
-          <w:sz w:val="20"/>
-          <w:szCs w:val="20"/>
-        </w:rPr>
-        <w:t xml:space="preserve">Familiaridade com tendências do setor de TI. </w:t>
-      </w:r>
-    </w:p>
-    <w:p>
-      <w:pPr>
-        <w:pStyle w:val="PargrafodaLista"/>
-        <w:jc w:val="both"/>
-        <w:rPr>
-          <w:color w:val="FFFFFF" w:themeColor="background1"/>
-          <w:sz w:val="20"/>
-          <w:szCs w:val="20"/>
-        </w:rPr>
-      </w:pPr>
-      <w:r>
-        <w:rPr>
-          <w:color w:val="FFFFFF" w:themeColor="background1"/>
-          <w:sz w:val="20"/>
-          <w:szCs w:val="20"/>
-        </w:rPr>
         <w:t>Certificações em RH ou headhunting.</w:t>
       </w:r>
     </w:p>
@@ -7054,6 +6994,7 @@
   <w:style w:type="character" w:default="1" w:styleId="Fontepargpadro">
     <w:name w:val="Default Paragraph Font"/>
     <w:uiPriority w:val="1"/>
+    <w:semiHidden/>
     <w:unhideWhenUsed/>
   </w:style>
   <w:style w:type="table" w:default="1" w:styleId="Tabelanormal">

</xml_diff>

<commit_message>
add ao cv -> Desenvolvedor Back-End (SENAC Lapa Tito) - Jul/24 a Set de 2025 - 500 horas.
</commit_message>
<xml_diff>
--- a/cv_2025.docx
+++ b/cv_2025.docx
@@ -63,27 +63,17 @@
         </w:rPr>
         <w:t xml:space="preserve">Vila Romana, São Paulo – SP | 5511959473402 | </w:t>
       </w:r>
-      <w:r>
-        <w:fldChar w:fldCharType="begin"/>
-      </w:r>
-      <w:r>
-        <w:instrText>HYPERLINK "mailto:minoruyamanaka@icloud.com"</w:instrText>
-      </w:r>
-      <w:r>
-        <w:fldChar w:fldCharType="separate"/>
-      </w:r>
-      <w:r>
-        <w:rPr>
-          <w:rStyle w:val="Hyperlink"/>
-          <w:bCs/>
-          <w:sz w:val="20"/>
-          <w:szCs w:val="20"/>
-        </w:rPr>
-        <w:t>minoruyamanaka@icloud.com</w:t>
-      </w:r>
-      <w:r>
-        <w:fldChar w:fldCharType="end"/>
-      </w:r>
+      <w:hyperlink r:id="rId7" w:history="1">
+        <w:r>
+          <w:rPr>
+            <w:rStyle w:val="Hyperlink"/>
+            <w:bCs/>
+            <w:sz w:val="20"/>
+            <w:szCs w:val="20"/>
+          </w:rPr>
+          <w:t>minoruyamanaka@icloud.com</w:t>
+        </w:r>
+      </w:hyperlink>
     </w:p>
     <w:p>
       <w:pPr>
@@ -112,7 +102,7 @@
           <w:szCs w:val="20"/>
         </w:rPr>
       </w:pPr>
-      <w:hyperlink r:id="rId7" w:history="1">
+      <w:hyperlink r:id="rId8" w:history="1">
         <w:r>
           <w:rPr>
             <w:rStyle w:val="Hyperlink"/>
@@ -131,27 +121,17 @@
         </w:rPr>
         <w:t xml:space="preserve"> | </w:t>
       </w:r>
-      <w:r>
-        <w:fldChar w:fldCharType="begin"/>
-      </w:r>
-      <w:r>
-        <w:instrText>HYPERLINK "https://www.linkedin.com/in/minoru-yamanaka"</w:instrText>
-      </w:r>
-      <w:r>
-        <w:fldChar w:fldCharType="separate"/>
-      </w:r>
-      <w:r>
-        <w:rPr>
-          <w:rStyle w:val="Hyperlink"/>
-          <w:bCs/>
-          <w:sz w:val="20"/>
-          <w:szCs w:val="20"/>
-        </w:rPr>
-        <w:t>linkedin.com/in/minoru-yamanaka</w:t>
-      </w:r>
-      <w:r>
-        <w:fldChar w:fldCharType="end"/>
-      </w:r>
+      <w:hyperlink r:id="rId9" w:history="1">
+        <w:r>
+          <w:rPr>
+            <w:rStyle w:val="Hyperlink"/>
+            <w:bCs/>
+            <w:sz w:val="20"/>
+            <w:szCs w:val="20"/>
+          </w:rPr>
+          <w:t>linkedin.com/in/minoru-yamanaka</w:t>
+        </w:r>
+      </w:hyperlink>
     </w:p>
     <w:p>
       <w:pPr>
@@ -384,107 +364,7 @@
           <w:szCs w:val="20"/>
           <w:lang w:val="pt-BR"/>
         </w:rPr>
-        <w:t>Algumas das minhas habilidades técnicas incluem programação em Java, Python e SQL, além de desenvolvimento front-</w:t>
-      </w:r>
-      <w:proofErr w:type="spellStart"/>
-      <w:r>
-        <w:rPr>
-          <w:color w:val="000000"/>
-          <w:sz w:val="20"/>
-          <w:szCs w:val="20"/>
-          <w:lang w:val="pt-BR"/>
-        </w:rPr>
-        <w:t>end</w:t>
-      </w:r>
-      <w:proofErr w:type="spellEnd"/>
-      <w:r>
-        <w:rPr>
-          <w:color w:val="000000"/>
-          <w:sz w:val="20"/>
-          <w:szCs w:val="20"/>
-          <w:lang w:val="pt-BR"/>
-        </w:rPr>
-        <w:t xml:space="preserve"> com HTML, CSS e </w:t>
-      </w:r>
-      <w:proofErr w:type="spellStart"/>
-      <w:r>
-        <w:rPr>
-          <w:color w:val="000000"/>
-          <w:sz w:val="20"/>
-          <w:szCs w:val="20"/>
-          <w:lang w:val="pt-BR"/>
-        </w:rPr>
-        <w:t>JavaScript</w:t>
-      </w:r>
-      <w:proofErr w:type="spellEnd"/>
-      <w:r>
-        <w:rPr>
-          <w:color w:val="000000"/>
-          <w:sz w:val="20"/>
-          <w:szCs w:val="20"/>
-          <w:lang w:val="pt-BR"/>
-        </w:rPr>
-        <w:t xml:space="preserve">. Possuo conhecimento em Power BI, MySQL, </w:t>
-      </w:r>
-      <w:proofErr w:type="spellStart"/>
-      <w:r>
-        <w:rPr>
-          <w:color w:val="000000"/>
-          <w:sz w:val="20"/>
-          <w:szCs w:val="20"/>
-          <w:lang w:val="pt-BR"/>
-        </w:rPr>
-        <w:t>Git</w:t>
-      </w:r>
-      <w:proofErr w:type="spellEnd"/>
-      <w:r>
-        <w:rPr>
-          <w:color w:val="000000"/>
-          <w:sz w:val="20"/>
-          <w:szCs w:val="20"/>
-          <w:lang w:val="pt-BR"/>
-        </w:rPr>
-        <w:t xml:space="preserve">, </w:t>
-      </w:r>
-      <w:proofErr w:type="spellStart"/>
-      <w:r>
-        <w:rPr>
-          <w:color w:val="000000"/>
-          <w:sz w:val="20"/>
-          <w:szCs w:val="20"/>
-          <w:lang w:val="pt-BR"/>
-        </w:rPr>
-        <w:t>Figma</w:t>
-      </w:r>
-      <w:proofErr w:type="spellEnd"/>
-      <w:r>
-        <w:rPr>
-          <w:color w:val="000000"/>
-          <w:sz w:val="20"/>
-          <w:szCs w:val="20"/>
-          <w:lang w:val="pt-BR"/>
-        </w:rPr>
-        <w:t xml:space="preserve"> e metodologias ágeis (Scrum e </w:t>
-      </w:r>
-      <w:proofErr w:type="spellStart"/>
-      <w:r>
-        <w:rPr>
-          <w:color w:val="000000"/>
-          <w:sz w:val="20"/>
-          <w:szCs w:val="20"/>
-          <w:lang w:val="pt-BR"/>
-        </w:rPr>
-        <w:t>Kanban</w:t>
-      </w:r>
-      <w:proofErr w:type="spellEnd"/>
-      <w:r>
-        <w:rPr>
-          <w:color w:val="000000"/>
-          <w:sz w:val="20"/>
-          <w:szCs w:val="20"/>
-          <w:lang w:val="pt-BR"/>
-        </w:rPr>
-        <w:t>), além de certificações em Data Science, Big Data e Power BI.</w:t>
+        <w:t>Algumas das minhas habilidades técnicas incluem programação em Java, Python e SQL, além de desenvolvimento front-end com HTML, CSS e JavaScript. Possuo conhecimento em Power BI, MySQL, Git, Figma e metodologias ágeis (Scrum e Kanban), além de certificações em Data Science, Big Data e Power BI.</w:t>
       </w:r>
       <w:r>
         <w:rPr>
@@ -714,47 +594,7 @@
           <w:szCs w:val="20"/>
           <w:lang w:val="pt-BR"/>
         </w:rPr>
-        <w:t>Sou apaixonado por tecnologia, inovação e gestão de projetos. Busco oportunidades nas áreas de Desenvolvimento Web, Front-</w:t>
-      </w:r>
-      <w:proofErr w:type="spellStart"/>
-      <w:r>
-        <w:rPr>
-          <w:color w:val="000000"/>
-          <w:sz w:val="20"/>
-          <w:szCs w:val="20"/>
-          <w:lang w:val="pt-BR"/>
-        </w:rPr>
-        <w:t>End</w:t>
-      </w:r>
-      <w:proofErr w:type="spellEnd"/>
-      <w:r>
-        <w:rPr>
-          <w:color w:val="000000"/>
-          <w:sz w:val="20"/>
-          <w:szCs w:val="20"/>
-          <w:lang w:val="pt-BR"/>
-        </w:rPr>
-        <w:t xml:space="preserve"> </w:t>
-      </w:r>
-      <w:proofErr w:type="spellStart"/>
-      <w:r>
-        <w:rPr>
-          <w:color w:val="000000"/>
-          <w:sz w:val="20"/>
-          <w:szCs w:val="20"/>
-          <w:lang w:val="pt-BR"/>
-        </w:rPr>
-        <w:t>Development</w:t>
-      </w:r>
-      <w:proofErr w:type="spellEnd"/>
-      <w:r>
-        <w:rPr>
-          <w:color w:val="000000"/>
-          <w:sz w:val="20"/>
-          <w:szCs w:val="20"/>
-          <w:lang w:val="pt-BR"/>
-        </w:rPr>
-        <w:t>, Gestão de Projetos (PMO) ou Recrutamento Tech, onde possa aplicar e aprimorar meus conhecimentos técnicos e estratégicos.</w:t>
+        <w:t>Sou apaixonado por tecnologia, inovação e gestão de projetos. Busco oportunidades nas áreas de Desenvolvimento Web, Front-End Development, Gestão de Projetos (PMO) ou Recrutamento Tech, onde possa aplicar e aprimorar meus conhecimentos técnicos e estratégicos.</w:t>
       </w:r>
     </w:p>
     <w:p>
@@ -1862,14 +1702,56 @@
           <w:sz w:val="20"/>
           <w:szCs w:val="20"/>
         </w:rPr>
-        <w:t>Desenvolvedor Front-End (SENAC Lapa Tito) - 264h</w:t>
-      </w:r>
-      <w:r>
-        <w:rPr>
-          <w:sz w:val="20"/>
-          <w:szCs w:val="20"/>
-        </w:rPr>
-        <w:t xml:space="preserve"> (06/</w:t>
+        <w:t xml:space="preserve">Desenvolvedor </w:t>
+      </w:r>
+      <w:r>
+        <w:rPr>
+          <w:sz w:val="20"/>
+          <w:szCs w:val="20"/>
+        </w:rPr>
+        <w:t>Back</w:t>
+      </w:r>
+      <w:r>
+        <w:rPr>
+          <w:sz w:val="20"/>
+          <w:szCs w:val="20"/>
+        </w:rPr>
+        <w:t xml:space="preserve">-End (SENAC Lapa Tito) - </w:t>
+      </w:r>
+      <w:r>
+        <w:rPr>
+          <w:sz w:val="20"/>
+          <w:szCs w:val="20"/>
+        </w:rPr>
+        <w:t>500</w:t>
+      </w:r>
+      <w:r>
+        <w:rPr>
+          <w:sz w:val="20"/>
+          <w:szCs w:val="20"/>
+        </w:rPr>
+        <w:t>h</w:t>
+      </w:r>
+      <w:r>
+        <w:rPr>
+          <w:sz w:val="20"/>
+          <w:szCs w:val="20"/>
+        </w:rPr>
+        <w:t xml:space="preserve"> (0</w:t>
+      </w:r>
+      <w:r>
+        <w:rPr>
+          <w:sz w:val="20"/>
+          <w:szCs w:val="20"/>
+        </w:rPr>
+        <w:t>9</w:t>
+      </w:r>
+      <w:r>
+        <w:rPr>
+          <w:sz w:val="20"/>
+          <w:szCs w:val="20"/>
+        </w:rPr>
+        <w:t>/</w:t>
       </w:r>
       <w:r>
         <w:rPr>
@@ -1911,7 +1793,35 @@
           <w:sz w:val="20"/>
           <w:szCs w:val="20"/>
         </w:rPr>
-        <w:t>Banco de Dados para Data Science (SENAI Nadir Dias de Figueiredo) - 40h (09/2024)</w:t>
+        <w:t>Desenvolvedor Front-End (SENAC Lapa Tito) - 264h</w:t>
+      </w:r>
+      <w:r>
+        <w:rPr>
+          <w:sz w:val="20"/>
+          <w:szCs w:val="20"/>
+        </w:rPr>
+        <w:t xml:space="preserve"> (06/</w:t>
+      </w:r>
+      <w:r>
+        <w:rPr>
+          <w:sz w:val="20"/>
+          <w:szCs w:val="20"/>
+        </w:rPr>
+        <w:t>2025</w:t>
+      </w:r>
+      <w:r>
+        <w:rPr>
+          <w:sz w:val="20"/>
+          <w:szCs w:val="20"/>
+        </w:rPr>
+        <w:t>)</w:t>
+      </w:r>
+      <w:r>
+        <w:rPr>
+          <w:sz w:val="20"/>
+          <w:szCs w:val="20"/>
+        </w:rPr>
+        <w:t>.</w:t>
       </w:r>
     </w:p>
     <w:p>
@@ -1932,7 +1842,7 @@
           <w:sz w:val="20"/>
           <w:szCs w:val="20"/>
         </w:rPr>
-        <w:t>Microsoft Office Excel (SENAI Nadir Dias de Figueiredo) – 20h (08/2024)</w:t>
+        <w:t>Banco de Dados para Data Science (SENAI Nadir Dias de Figueiredo) - 40h (09/2024)</w:t>
       </w:r>
     </w:p>
     <w:p>
@@ -1953,7 +1863,7 @@
           <w:sz w:val="20"/>
           <w:szCs w:val="20"/>
         </w:rPr>
-        <w:t>Implementação em Big Data (SENAI Roberto Simonsen) - 40h (08/2024)</w:t>
+        <w:t>Microsoft Office Excel (SENAI Nadir Dias de Figueiredo) – 20h (08/2024)</w:t>
       </w:r>
     </w:p>
     <w:p>
@@ -1974,7 +1884,7 @@
           <w:sz w:val="20"/>
           <w:szCs w:val="20"/>
         </w:rPr>
-        <w:t>Programação em Python para Data Science (SENAI Ary Torres) - 60h (08/2024)</w:t>
+        <w:t>Implementação em Big Data (SENAI Roberto Simonsen) - 40h (08/2024)</w:t>
       </w:r>
     </w:p>
     <w:p>
@@ -1995,7 +1905,7 @@
           <w:sz w:val="20"/>
           <w:szCs w:val="20"/>
         </w:rPr>
-        <w:t>Design Centrado no Usuário (PUCRS) - 10h (07/2024)</w:t>
+        <w:t>Programação em Python para Data Science (SENAI Ary Torres) - 60h (08/2024)</w:t>
       </w:r>
     </w:p>
     <w:p>
@@ -2016,7 +1926,7 @@
           <w:sz w:val="20"/>
           <w:szCs w:val="20"/>
         </w:rPr>
-        <w:t>Compliance e Proteção de Dados (PUCRS) - 10h (07/2024)</w:t>
+        <w:t>Design Centrado no Usuário (PUCRS) - 10h (07/2024)</w:t>
       </w:r>
     </w:p>
     <w:p>
@@ -2037,7 +1947,7 @@
           <w:sz w:val="20"/>
           <w:szCs w:val="20"/>
         </w:rPr>
-        <w:t>Soluções Ágeis (SEBRAE) - 24h (07/2024)</w:t>
+        <w:t>Compliance e Proteção de Dados (PUCRS) - 10h (07/2024)</w:t>
       </w:r>
     </w:p>
     <w:p>
@@ -2058,7 +1968,7 @@
           <w:sz w:val="20"/>
           <w:szCs w:val="20"/>
         </w:rPr>
-        <w:t>Gestão de Recursos Humanos (SEBRAE) - 15h (07/2024)</w:t>
+        <w:t>Soluções Ágeis (SEBRAE) - 24h (07/2024)</w:t>
       </w:r>
     </w:p>
     <w:p>
@@ -2079,7 +1989,7 @@
           <w:sz w:val="20"/>
           <w:szCs w:val="20"/>
         </w:rPr>
-        <w:t>Introdução à Ciência de Dados (FGV) - 60h (07/2024)</w:t>
+        <w:t>Gestão de Recursos Humanos (SEBRAE) - 15h (07/2024)</w:t>
       </w:r>
     </w:p>
     <w:p>
@@ -2100,7 +2010,7 @@
           <w:sz w:val="20"/>
           <w:szCs w:val="20"/>
         </w:rPr>
-        <w:t>Power BI (SENAI Orlando Laviero Ferraiuolo) - 20h (06/2024)</w:t>
+        <w:t>Introdução à Ciência de Dados (FGV) - 60h (07/2024)</w:t>
       </w:r>
     </w:p>
     <w:p>
@@ -2121,7 +2031,7 @@
           <w:sz w:val="20"/>
           <w:szCs w:val="20"/>
         </w:rPr>
-        <w:t>Programação em Python (SENAI José Ephim Mindlin) - 120h (04/2024)</w:t>
+        <w:t>Power BI (SENAI Orlando Laviero Ferraiuolo) - 20h (06/2024)</w:t>
       </w:r>
     </w:p>
     <w:p>
@@ -2142,7 +2052,7 @@
           <w:sz w:val="20"/>
           <w:szCs w:val="20"/>
         </w:rPr>
-        <w:t>Web Design, Front End (SENAI Roberto Simonsen) - 180h (04/2024)</w:t>
+        <w:t>Programação em Python (SENAI José Ephim Mindlin) - 120h (04/2024)</w:t>
       </w:r>
     </w:p>
     <w:p>
@@ -2163,7 +2073,7 @@
           <w:sz w:val="20"/>
           <w:szCs w:val="20"/>
         </w:rPr>
-        <w:t>Programação Oracle, Java Foundations (SENAI Mariano Ferraz) - 120h (12/2023)</w:t>
+        <w:t>Web Design, Front End (SENAI Roberto Simonsen) - 180h (04/2024)</w:t>
       </w:r>
     </w:p>
     <w:p>
@@ -2184,7 +2094,7 @@
           <w:sz w:val="20"/>
           <w:szCs w:val="20"/>
         </w:rPr>
-        <w:t>Desenvolvedor de Aplicações para Android (SENAI Mariano Ferraz) - 40h (12/2023)</w:t>
+        <w:t>Programação Oracle, Java Foundations (SENAI Mariano Ferraz) - 120h (12/2023)</w:t>
       </w:r>
     </w:p>
     <w:p>
@@ -2205,7 +2115,7 @@
           <w:sz w:val="20"/>
           <w:szCs w:val="20"/>
         </w:rPr>
-        <w:t>Java Foundations - 120h (12/2023)</w:t>
+        <w:t>Desenvolvedor de Aplicações para Android (SENAI Mariano Ferraz) - 40h (12/2023)</w:t>
       </w:r>
     </w:p>
     <w:p>
@@ -2226,7 +2136,7 @@
           <w:sz w:val="20"/>
           <w:szCs w:val="20"/>
         </w:rPr>
-        <w:t>Microsoft Power BI (Fundação Bradesco) - 5h (05/2023)</w:t>
+        <w:t>Java Foundations - 120h (12/2023)</w:t>
       </w:r>
     </w:p>
     <w:p>
@@ -2247,7 +2157,7 @@
           <w:sz w:val="20"/>
           <w:szCs w:val="20"/>
         </w:rPr>
-        <w:t>Google Fundamentos do Marketing Digital (Google) - 40h (04/2023)</w:t>
+        <w:t>Microsoft Power BI (Fundação Bradesco) - 5h (05/2023)</w:t>
       </w:r>
     </w:p>
     <w:p>
@@ -2268,7 +2178,7 @@
           <w:sz w:val="20"/>
           <w:szCs w:val="20"/>
         </w:rPr>
-        <w:t>Projetos de Sistemas de TI (Fundação Bradesco) - 15h (03/2023)</w:t>
+        <w:t>Google Fundamentos do Marketing Digital (Google) - 40h (04/2023)</w:t>
       </w:r>
     </w:p>
     <w:p>
@@ -2289,7 +2199,7 @@
           <w:sz w:val="20"/>
           <w:szCs w:val="20"/>
         </w:rPr>
-        <w:t>Inglês Instrumental - Universidade Cidade de São Paulo - 80h (12/2022)</w:t>
+        <w:t>Projetos de Sistemas de TI (Fundação Bradesco) - 15h (03/2023)</w:t>
       </w:r>
     </w:p>
     <w:p>
@@ -2310,7 +2220,7 @@
           <w:sz w:val="20"/>
           <w:szCs w:val="20"/>
         </w:rPr>
-        <w:t>Gestão de Tecnologia da Informação - Universidade Cidade de São Paulo - 60h (07/2023)</w:t>
+        <w:t>Inglês Instrumental - Universidade Cidade de São Paulo - 80h (12/2022)</w:t>
       </w:r>
     </w:p>
     <w:p>
@@ -2331,7 +2241,7 @@
           <w:sz w:val="20"/>
           <w:szCs w:val="20"/>
         </w:rPr>
-        <w:t>Governança Corporativa - Universidade Cidade de São Paulo - 60h (07/2023)</w:t>
+        <w:t>Gestão de Tecnologia da Informação - Universidade Cidade de São Paulo - 60h (07/2023)</w:t>
       </w:r>
     </w:p>
     <w:p>
@@ -2352,7 +2262,7 @@
           <w:sz w:val="20"/>
           <w:szCs w:val="20"/>
         </w:rPr>
-        <w:t>Java · Devmedia (09/2022)</w:t>
+        <w:t>Governança Corporativa - Universidade Cidade de São Paulo - 60h (07/2023)</w:t>
       </w:r>
     </w:p>
     <w:p>
@@ -2373,7 +2283,7 @@
           <w:sz w:val="20"/>
           <w:szCs w:val="20"/>
         </w:rPr>
-        <w:t>Programação – Devmedia (06/2022)</w:t>
+        <w:t>Java · Devmedia (09/2022)</w:t>
       </w:r>
     </w:p>
     <w:p>
@@ -2394,7 +2304,7 @@
           <w:sz w:val="20"/>
           <w:szCs w:val="20"/>
         </w:rPr>
-        <w:t>CSS - Devmedia (06/2022)</w:t>
+        <w:t>Programação – Devmedia (06/2022)</w:t>
       </w:r>
     </w:p>
     <w:p>
@@ -2415,6 +2325,27 @@
           <w:sz w:val="20"/>
           <w:szCs w:val="20"/>
         </w:rPr>
+        <w:t>CSS - Devmedia (06/2022)</w:t>
+      </w:r>
+    </w:p>
+    <w:p>
+      <w:pPr>
+        <w:pStyle w:val="PargrafodaLista"/>
+        <w:numPr>
+          <w:ilvl w:val="0"/>
+          <w:numId w:val="24"/>
+        </w:numPr>
+        <w:jc w:val="both"/>
+        <w:rPr>
+          <w:sz w:val="20"/>
+          <w:szCs w:val="20"/>
+        </w:rPr>
+      </w:pPr>
+      <w:r>
+        <w:rPr>
+          <w:sz w:val="20"/>
+          <w:szCs w:val="20"/>
+        </w:rPr>
         <w:t>HTML - Devmedia (06/2022)</w:t>
       </w:r>
     </w:p>
@@ -2524,7 +2455,7 @@
       </w:pPr>
     </w:p>
     <w:sectPr>
-      <w:headerReference w:type="default" r:id="rId8"/>
+      <w:headerReference w:type="default" r:id="rId10"/>
       <w:pgSz w:w="11910" w:h="16840"/>
       <w:pgMar w:top="1134" w:right="1134" w:bottom="1134" w:left="1134" w:header="0" w:footer="726" w:gutter="0"/>
       <w:pgNumType w:start="1"/>

</xml_diff>